<commit_message>
Reworked the list of POTENTIAL interview questions
</commit_message>
<xml_diff>
--- a/Interviews/Interview_Questions.docx
+++ b/Interviews/Interview_Questions.docx
@@ -226,7 +226,91 @@
           <w:rFonts w:asciiTheme="majorHAnsi" w:hAnsiTheme="majorHAnsi" w:cstheme="majorHAnsi"/>
           <w:lang w:val="en-NZ" w:eastAsia="en-GB"/>
         </w:rPr>
-        <w:t>What is your role within your organisation/teams?</w:t>
+        <w:t>How many years’ experience do you have?</w:t>
+      </w:r>
+    </w:p>
+    <w:p>
+      <w:pPr>
+        <w:pStyle w:val="ListParagraph"/>
+        <w:numPr>
+          <w:ilvl w:val="1"/>
+          <w:numId w:val="2"/>
+        </w:numPr>
+        <w:jc w:val="left"/>
+        <w:rPr>
+          <w:rFonts w:asciiTheme="majorHAnsi" w:hAnsiTheme="majorHAnsi" w:cstheme="majorHAnsi"/>
+          <w:lang w:val="en-NZ" w:eastAsia="en-GB"/>
+        </w:rPr>
+      </w:pPr>
+      <w:r>
+        <w:rPr>
+          <w:rFonts w:asciiTheme="majorHAnsi" w:hAnsiTheme="majorHAnsi" w:cstheme="majorHAnsi"/>
+          <w:lang w:val="en-NZ" w:eastAsia="en-GB"/>
+        </w:rPr>
+        <w:t>&lt;2 years</w:t>
+      </w:r>
+    </w:p>
+    <w:p>
+      <w:pPr>
+        <w:pStyle w:val="ListParagraph"/>
+        <w:numPr>
+          <w:ilvl w:val="1"/>
+          <w:numId w:val="2"/>
+        </w:numPr>
+        <w:jc w:val="left"/>
+        <w:rPr>
+          <w:rFonts w:asciiTheme="majorHAnsi" w:hAnsiTheme="majorHAnsi" w:cstheme="majorHAnsi"/>
+          <w:lang w:val="en-NZ" w:eastAsia="en-GB"/>
+        </w:rPr>
+      </w:pPr>
+      <w:r>
+        <w:rPr>
+          <w:rFonts w:asciiTheme="majorHAnsi" w:hAnsiTheme="majorHAnsi" w:cstheme="majorHAnsi"/>
+          <w:lang w:val="en-NZ" w:eastAsia="en-GB"/>
+        </w:rPr>
+        <w:t>&lt;5 years</w:t>
+      </w:r>
+    </w:p>
+    <w:p>
+      <w:pPr>
+        <w:pStyle w:val="ListParagraph"/>
+        <w:numPr>
+          <w:ilvl w:val="1"/>
+          <w:numId w:val="2"/>
+        </w:numPr>
+        <w:jc w:val="left"/>
+        <w:rPr>
+          <w:rFonts w:asciiTheme="majorHAnsi" w:hAnsiTheme="majorHAnsi" w:cstheme="majorHAnsi"/>
+          <w:lang w:val="en-NZ" w:eastAsia="en-GB"/>
+        </w:rPr>
+      </w:pPr>
+      <w:r>
+        <w:rPr>
+          <w:rFonts w:asciiTheme="majorHAnsi" w:hAnsiTheme="majorHAnsi" w:cstheme="majorHAnsi"/>
+          <w:lang w:val="en-NZ" w:eastAsia="en-GB"/>
+        </w:rPr>
+        <w:t>&lt;5-10 years</w:t>
+      </w:r>
+    </w:p>
+    <w:p>
+      <w:pPr>
+        <w:pStyle w:val="ListParagraph"/>
+        <w:numPr>
+          <w:ilvl w:val="1"/>
+          <w:numId w:val="2"/>
+        </w:numPr>
+        <w:jc w:val="left"/>
+        <w:rPr>
+          <w:rFonts w:asciiTheme="majorHAnsi" w:hAnsiTheme="majorHAnsi" w:cstheme="majorHAnsi"/>
+          <w:lang w:val="en-NZ" w:eastAsia="en-GB"/>
+        </w:rPr>
+      </w:pPr>
+      <w:r>
+        <w:rPr>
+          <w:rFonts w:asciiTheme="majorHAnsi" w:hAnsiTheme="majorHAnsi" w:cstheme="majorHAnsi"/>
+          <w:lang w:val="en-NZ" w:eastAsia="en-GB"/>
+        </w:rPr>
+        <w:t>10+ years</w:t>
       </w:r>
     </w:p>
     <w:p>
@@ -236,18 +320,19 @@
           <w:ilvl w:val="0"/>
           <w:numId w:val="2"/>
         </w:numPr>
-        <w:jc w:val="left"/>
-        <w:rPr>
-          <w:rFonts w:asciiTheme="majorHAnsi" w:hAnsiTheme="majorHAnsi" w:cstheme="majorHAnsi"/>
-          <w:lang w:val="en-NZ" w:eastAsia="en-GB"/>
-        </w:rPr>
-      </w:pPr>
-      <w:r>
-        <w:rPr>
-          <w:rFonts w:asciiTheme="majorHAnsi" w:hAnsiTheme="majorHAnsi" w:cstheme="majorHAnsi"/>
-          <w:lang w:val="en-NZ" w:eastAsia="en-GB"/>
-        </w:rPr>
-        <w:t xml:space="preserve"> Please describe any security education you got before working at your current job?</w:t>
+        <w:spacing w:after="0" w:line="240" w:lineRule="auto"/>
+        <w:jc w:val="left"/>
+        <w:rPr>
+          <w:rFonts w:asciiTheme="majorHAnsi" w:hAnsiTheme="majorHAnsi" w:cstheme="majorHAnsi"/>
+          <w:lang w:val="en-NZ" w:eastAsia="en-GB"/>
+        </w:rPr>
+      </w:pPr>
+      <w:r>
+        <w:rPr>
+          <w:rFonts w:asciiTheme="majorHAnsi" w:hAnsiTheme="majorHAnsi" w:cstheme="majorHAnsi"/>
+          <w:lang w:val="en-NZ" w:eastAsia="en-GB"/>
+        </w:rPr>
+        <w:t>What is your current role in your team or organisation? What does this entail?</w:t>
       </w:r>
     </w:p>
     <w:p>
@@ -268,7 +353,21 @@
           <w:rFonts w:asciiTheme="majorHAnsi" w:hAnsiTheme="majorHAnsi" w:cstheme="majorHAnsi"/>
           <w:lang w:val="en-NZ" w:eastAsia="en-GB"/>
         </w:rPr>
-        <w:t xml:space="preserve">What prior work experience do you have with security and privacy protocols? </w:t>
+        <w:t xml:space="preserve"> Please describe any security education you </w:t>
+      </w:r>
+      <w:r>
+        <w:rPr>
+          <w:rFonts w:asciiTheme="majorHAnsi" w:hAnsiTheme="majorHAnsi" w:cstheme="majorHAnsi"/>
+          <w:lang w:val="en-NZ" w:eastAsia="en-GB"/>
+        </w:rPr>
+        <w:t>had before working at your current job</w:t>
+      </w:r>
+      <w:r>
+        <w:rPr>
+          <w:rFonts w:asciiTheme="majorHAnsi" w:hAnsiTheme="majorHAnsi" w:cstheme="majorHAnsi"/>
+          <w:lang w:val="en-NZ" w:eastAsia="en-GB"/>
+        </w:rPr>
+        <w:t>?</w:t>
       </w:r>
     </w:p>
     <w:p>
@@ -329,21 +428,49 @@
           <w:rFonts w:asciiTheme="majorHAnsi" w:hAnsiTheme="majorHAnsi" w:cstheme="majorHAnsi"/>
           <w:lang w:val="en-NZ" w:eastAsia="en-GB"/>
         </w:rPr>
-        <w:t>What security protocols do you regularly use and adopt</w:t>
-      </w:r>
-      <w:r>
-        <w:rPr>
-          <w:rFonts w:asciiTheme="majorHAnsi" w:hAnsiTheme="majorHAnsi" w:cstheme="majorHAnsi"/>
-          <w:lang w:val="en-NZ" w:eastAsia="en-GB"/>
-        </w:rPr>
-        <w:t>?</w:t>
-      </w:r>
-      <w:r>
-        <w:rPr>
-          <w:rFonts w:asciiTheme="majorHAnsi" w:hAnsiTheme="majorHAnsi" w:cstheme="majorHAnsi"/>
-          <w:lang w:val="en-NZ" w:eastAsia="en-GB"/>
-        </w:rPr>
-        <w:t xml:space="preserve"> </w:t>
+        <w:t>Can you give a brief overview of the</w:t>
+      </w:r>
+      <w:r>
+        <w:rPr>
+          <w:rFonts w:asciiTheme="majorHAnsi" w:hAnsiTheme="majorHAnsi" w:cstheme="majorHAnsi"/>
+          <w:lang w:val="en-NZ" w:eastAsia="en-GB"/>
+        </w:rPr>
+        <w:t xml:space="preserve"> security protocols </w:t>
+      </w:r>
+      <w:r>
+        <w:rPr>
+          <w:rFonts w:asciiTheme="majorHAnsi" w:hAnsiTheme="majorHAnsi" w:cstheme="majorHAnsi"/>
+          <w:lang w:val="en-NZ" w:eastAsia="en-GB"/>
+        </w:rPr>
+        <w:t xml:space="preserve"> and or security features </w:t>
+      </w:r>
+      <w:r>
+        <w:rPr>
+          <w:rFonts w:asciiTheme="majorHAnsi" w:hAnsiTheme="majorHAnsi" w:cstheme="majorHAnsi"/>
+          <w:lang w:val="en-NZ" w:eastAsia="en-GB"/>
+        </w:rPr>
+        <w:t>do you regularly use</w:t>
+      </w:r>
+      <w:r>
+        <w:rPr>
+          <w:rFonts w:asciiTheme="majorHAnsi" w:hAnsiTheme="majorHAnsi" w:cstheme="majorHAnsi"/>
+          <w:lang w:val="en-NZ" w:eastAsia="en-GB"/>
+        </w:rPr>
+        <w:t xml:space="preserve"> at work</w:t>
+      </w:r>
+      <w:r>
+        <w:rPr>
+          <w:rFonts w:asciiTheme="majorHAnsi" w:hAnsiTheme="majorHAnsi" w:cstheme="majorHAnsi"/>
+          <w:lang w:val="en-NZ" w:eastAsia="en-GB"/>
+        </w:rPr>
+        <w:t xml:space="preserve">? </w:t>
+      </w:r>
+      <w:r>
+        <w:rPr>
+          <w:rFonts w:asciiTheme="majorHAnsi" w:hAnsiTheme="majorHAnsi" w:cstheme="majorHAnsi"/>
+          <w:lang w:val="en-NZ" w:eastAsia="en-GB"/>
+        </w:rPr>
+        <w:t>Which have been particularly useful?</w:t>
       </w:r>
     </w:p>
     <w:p>
@@ -364,7 +491,7 @@
           <w:rFonts w:asciiTheme="majorHAnsi" w:hAnsiTheme="majorHAnsi" w:cstheme="majorHAnsi"/>
           <w:lang w:val="en-NZ" w:eastAsia="en-GB"/>
         </w:rPr>
-        <w:t>Can you give brief overviews of the security protocols for someone who may have never used them before?</w:t>
+        <w:t xml:space="preserve">How do you choose what security practices to use and disregard? </w:t>
       </w:r>
     </w:p>
     <w:p>
@@ -385,7 +512,21 @@
           <w:rFonts w:asciiTheme="majorHAnsi" w:hAnsiTheme="majorHAnsi" w:cstheme="majorHAnsi"/>
           <w:lang w:val="en-NZ" w:eastAsia="en-GB"/>
         </w:rPr>
-        <w:t>How do you choose what security practices to use and disregard? What factors are taken into consideration?</w:t>
+        <w:t>Do you kn</w:t>
+      </w:r>
+      <w:r>
+        <w:rPr>
+          <w:rFonts w:asciiTheme="majorHAnsi" w:hAnsiTheme="majorHAnsi" w:cstheme="majorHAnsi"/>
+          <w:lang w:val="en-NZ" w:eastAsia="en-GB"/>
+        </w:rPr>
+        <w:t xml:space="preserve">ow </w:t>
+      </w:r>
+      <w:r>
+        <w:rPr>
+          <w:rFonts w:asciiTheme="majorHAnsi" w:hAnsiTheme="majorHAnsi" w:cstheme="majorHAnsi"/>
+          <w:lang w:val="en-NZ" w:eastAsia="en-GB"/>
+        </w:rPr>
+        <w:t>those practices have been tested within your team/organisation?</w:t>
       </w:r>
     </w:p>
     <w:p>
@@ -406,7 +547,7 @@
           <w:rFonts w:asciiTheme="majorHAnsi" w:hAnsiTheme="majorHAnsi" w:cstheme="majorHAnsi"/>
           <w:lang w:val="en-NZ" w:eastAsia="en-GB"/>
         </w:rPr>
-        <w:t xml:space="preserve"> Are you adding to the protocols in any way?</w:t>
+        <w:t>Do you change languages based on the security practice you use? Why?</w:t>
       </w:r>
     </w:p>
     <w:p>
@@ -427,7 +568,7 @@
           <w:rFonts w:asciiTheme="majorHAnsi" w:hAnsiTheme="majorHAnsi" w:cstheme="majorHAnsi"/>
           <w:lang w:val="en-NZ" w:eastAsia="en-GB"/>
         </w:rPr>
-        <w:t xml:space="preserve"> Do you give other teams/individuals feedback on their security practices?</w:t>
+        <w:t>Please share if you and your team have adapted any of the approaches to suit your work better</w:t>
       </w:r>
     </w:p>
     <w:p>
@@ -448,7 +589,7 @@
           <w:rFonts w:asciiTheme="majorHAnsi" w:hAnsiTheme="majorHAnsi" w:cstheme="majorHAnsi"/>
           <w:lang w:val="en-NZ" w:eastAsia="en-GB"/>
         </w:rPr>
-        <w:t>Do you change languages based on the security practice you use? Why?</w:t>
+        <w:t>Does your work provide any training, or is it expected that you how to program “securely”?</w:t>
       </w:r>
     </w:p>
     <w:p>
@@ -469,7 +610,14 @@
           <w:rFonts w:asciiTheme="majorHAnsi" w:hAnsiTheme="majorHAnsi" w:cstheme="majorHAnsi"/>
           <w:lang w:val="en-NZ" w:eastAsia="en-GB"/>
         </w:rPr>
-        <w:t>What decision makings and actions have arisen surrounding security in your programming from covid19/working from home.</w:t>
+        <w:t>If you have obtained training, has that continued? How has it changed since when you first started. </w:t>
+      </w:r>
+      <w:r>
+        <w:rPr>
+          <w:rFonts w:asciiTheme="majorHAnsi" w:hAnsiTheme="majorHAnsi" w:cstheme="majorHAnsi"/>
+          <w:lang w:val="en-NZ" w:eastAsia="en-GB"/>
+        </w:rPr>
+        <w:t>How has it differed from past workplaces.</w:t>
       </w:r>
     </w:p>
     <w:p>
@@ -490,7 +638,7 @@
           <w:rFonts w:asciiTheme="majorHAnsi" w:hAnsiTheme="majorHAnsi" w:cstheme="majorHAnsi"/>
           <w:lang w:val="en-NZ" w:eastAsia="en-GB"/>
         </w:rPr>
-        <w:t>Does your work provide any training, or is it expected that you how to program “securely”?</w:t>
+        <w:t>What are some difficulties in joining a team with an established process? What was the induction process like?</w:t>
       </w:r>
     </w:p>
     <w:p>
@@ -511,7 +659,7 @@
           <w:rFonts w:asciiTheme="majorHAnsi" w:hAnsiTheme="majorHAnsi" w:cstheme="majorHAnsi"/>
           <w:lang w:val="en-NZ" w:eastAsia="en-GB"/>
         </w:rPr>
-        <w:t>How did you learn about your chosen practices in order to adopt them? </w:t>
+        <w:t xml:space="preserve"> Do security practices change based on the requirements of the project? How are they identified?</w:t>
       </w:r>
     </w:p>
     <w:p>
@@ -532,7 +680,23 @@
           <w:rFonts w:asciiTheme="majorHAnsi" w:hAnsiTheme="majorHAnsi" w:cstheme="majorHAnsi"/>
           <w:lang w:val="en-NZ" w:eastAsia="en-GB"/>
         </w:rPr>
-        <w:t>If you have obtained training, has that continued? How has it changed since when you first started. </w:t>
+        <w:t>What work do you do in a project on a day-to-day basis to ensure system security? Or if not daily, how often is attention given to security?</w:t>
+      </w:r>
+      <w:r>
+        <w:rPr>
+          <w:rFonts w:asciiTheme="majorHAnsi" w:hAnsiTheme="majorHAnsi" w:cstheme="majorHAnsi"/>
+          <w:lang w:val="en-NZ" w:eastAsia="en-GB"/>
+        </w:rPr>
+        <w:t xml:space="preserve"> </w:t>
+      </w:r>
+      <w:r>
+        <w:rPr>
+          <w:rFonts w:asciiTheme="majorHAnsi" w:hAnsiTheme="majorHAnsi" w:cstheme="majorHAnsi"/>
+          <w:b/>
+          <w:bCs/>
+          <w:lang w:val="en-NZ" w:eastAsia="en-GB"/>
+        </w:rPr>
+        <w:t>-NATHAN</w:t>
       </w:r>
     </w:p>
     <w:p>
@@ -553,7 +717,170 @@
           <w:rFonts w:asciiTheme="majorHAnsi" w:hAnsiTheme="majorHAnsi" w:cstheme="majorHAnsi"/>
           <w:lang w:val="en-NZ" w:eastAsia="en-GB"/>
         </w:rPr>
-        <w:t>How are the security practices you have used/are using been tested?</w:t>
+        <w:lastRenderedPageBreak/>
+        <w:t>At what stages of the project/how often is attention given to security? What approaches/techniques are used at each stage</w:t>
+      </w:r>
+      <w:r>
+        <w:rPr>
+          <w:rFonts w:asciiTheme="majorHAnsi" w:hAnsiTheme="majorHAnsi" w:cstheme="majorHAnsi"/>
+          <w:lang w:val="en-NZ" w:eastAsia="en-GB"/>
+        </w:rPr>
+        <w:t>?</w:t>
+      </w:r>
+      <w:r>
+        <w:rPr>
+          <w:rFonts w:asciiTheme="majorHAnsi" w:hAnsiTheme="majorHAnsi" w:cstheme="majorHAnsi"/>
+          <w:b/>
+          <w:bCs/>
+          <w:lang w:val="en-NZ" w:eastAsia="en-GB"/>
+        </w:rPr>
+        <w:t xml:space="preserve"> - NATHAN</w:t>
+      </w:r>
+    </w:p>
+    <w:p>
+      <w:pPr>
+        <w:numPr>
+          <w:ilvl w:val="1"/>
+          <w:numId w:val="3"/>
+        </w:numPr>
+        <w:spacing w:line="240" w:lineRule="auto"/>
+        <w:jc w:val="left"/>
+        <w:rPr>
+          <w:rFonts w:asciiTheme="majorHAnsi" w:hAnsiTheme="majorHAnsi" w:cstheme="majorHAnsi"/>
+          <w:lang w:val="en-NZ" w:eastAsia="en-GB"/>
+        </w:rPr>
+      </w:pPr>
+      <w:r>
+        <w:rPr>
+          <w:rFonts w:asciiTheme="majorHAnsi" w:hAnsiTheme="majorHAnsi" w:cstheme="majorHAnsi"/>
+          <w:lang w:val="en-NZ" w:eastAsia="en-GB"/>
+        </w:rPr>
+        <w:t>Planning</w:t>
+      </w:r>
+    </w:p>
+    <w:p>
+      <w:pPr>
+        <w:numPr>
+          <w:ilvl w:val="1"/>
+          <w:numId w:val="3"/>
+        </w:numPr>
+        <w:spacing w:line="240" w:lineRule="auto"/>
+        <w:jc w:val="left"/>
+        <w:rPr>
+          <w:rFonts w:asciiTheme="majorHAnsi" w:hAnsiTheme="majorHAnsi" w:cstheme="majorHAnsi"/>
+          <w:lang w:val="en-NZ" w:eastAsia="en-GB"/>
+        </w:rPr>
+      </w:pPr>
+      <w:r>
+        <w:rPr>
+          <w:rFonts w:asciiTheme="majorHAnsi" w:hAnsiTheme="majorHAnsi" w:cstheme="majorHAnsi"/>
+          <w:lang w:val="en-NZ" w:eastAsia="en-GB"/>
+        </w:rPr>
+        <w:t>Requirement Gathering</w:t>
+      </w:r>
+    </w:p>
+    <w:p>
+      <w:pPr>
+        <w:numPr>
+          <w:ilvl w:val="1"/>
+          <w:numId w:val="3"/>
+        </w:numPr>
+        <w:spacing w:line="240" w:lineRule="auto"/>
+        <w:jc w:val="left"/>
+        <w:rPr>
+          <w:rFonts w:asciiTheme="majorHAnsi" w:hAnsiTheme="majorHAnsi" w:cstheme="majorHAnsi"/>
+          <w:lang w:val="en-NZ" w:eastAsia="en-GB"/>
+        </w:rPr>
+      </w:pPr>
+      <w:r>
+        <w:rPr>
+          <w:rFonts w:asciiTheme="majorHAnsi" w:hAnsiTheme="majorHAnsi" w:cstheme="majorHAnsi"/>
+          <w:lang w:val="en-NZ" w:eastAsia="en-GB"/>
+        </w:rPr>
+        <w:t>Design/Development</w:t>
+      </w:r>
+    </w:p>
+    <w:p>
+      <w:pPr>
+        <w:numPr>
+          <w:ilvl w:val="1"/>
+          <w:numId w:val="3"/>
+        </w:numPr>
+        <w:spacing w:line="240" w:lineRule="auto"/>
+        <w:jc w:val="left"/>
+        <w:rPr>
+          <w:rFonts w:asciiTheme="majorHAnsi" w:hAnsiTheme="majorHAnsi" w:cstheme="majorHAnsi"/>
+          <w:lang w:val="en-NZ" w:eastAsia="en-GB"/>
+        </w:rPr>
+      </w:pPr>
+      <w:r>
+        <w:rPr>
+          <w:rFonts w:asciiTheme="majorHAnsi" w:hAnsiTheme="majorHAnsi" w:cstheme="majorHAnsi"/>
+          <w:lang w:val="en-NZ" w:eastAsia="en-GB"/>
+        </w:rPr>
+        <w:t>Testing</w:t>
+      </w:r>
+    </w:p>
+    <w:p>
+      <w:pPr>
+        <w:numPr>
+          <w:ilvl w:val="1"/>
+          <w:numId w:val="3"/>
+        </w:numPr>
+        <w:spacing w:line="240" w:lineRule="auto"/>
+        <w:jc w:val="left"/>
+        <w:rPr>
+          <w:rFonts w:asciiTheme="majorHAnsi" w:hAnsiTheme="majorHAnsi" w:cstheme="majorHAnsi"/>
+          <w:lang w:val="en-NZ" w:eastAsia="en-GB"/>
+        </w:rPr>
+      </w:pPr>
+      <w:r>
+        <w:rPr>
+          <w:rFonts w:asciiTheme="majorHAnsi" w:hAnsiTheme="majorHAnsi" w:cstheme="majorHAnsi"/>
+          <w:lang w:val="en-NZ" w:eastAsia="en-GB"/>
+        </w:rPr>
+        <w:t>Implementation</w:t>
+      </w:r>
+    </w:p>
+    <w:p>
+      <w:pPr>
+        <w:numPr>
+          <w:ilvl w:val="1"/>
+          <w:numId w:val="3"/>
+        </w:numPr>
+        <w:spacing w:line="240" w:lineRule="auto"/>
+        <w:jc w:val="left"/>
+        <w:rPr>
+          <w:rFonts w:asciiTheme="majorHAnsi" w:hAnsiTheme="majorHAnsi" w:cstheme="majorHAnsi"/>
+          <w:lang w:val="en-NZ" w:eastAsia="en-GB"/>
+        </w:rPr>
+      </w:pPr>
+      <w:r>
+        <w:rPr>
+          <w:rFonts w:asciiTheme="majorHAnsi" w:hAnsiTheme="majorHAnsi" w:cstheme="majorHAnsi"/>
+          <w:lang w:val="en-NZ" w:eastAsia="en-GB"/>
+        </w:rPr>
+        <w:t>Iterations</w:t>
+      </w:r>
+    </w:p>
+    <w:p>
+      <w:pPr>
+        <w:jc w:val="left"/>
+        <w:rPr>
+          <w:rFonts w:asciiTheme="majorHAnsi" w:hAnsiTheme="majorHAnsi" w:cstheme="majorHAnsi"/>
+          <w:b/>
+          <w:bCs/>
+          <w:lang w:val="en-NZ" w:eastAsia="en-GB"/>
+        </w:rPr>
+      </w:pPr>
+      <w:r>
+        <w:rPr>
+          <w:rFonts w:asciiTheme="majorHAnsi" w:hAnsiTheme="majorHAnsi" w:cstheme="majorHAnsi"/>
+          <w:b/>
+          <w:bCs/>
+          <w:lang w:val="en-NZ" w:eastAsia="en-GB"/>
+        </w:rPr>
+        <w:t>Impacts</w:t>
       </w:r>
     </w:p>
     <w:p>
@@ -574,7 +901,21 @@
           <w:rFonts w:asciiTheme="majorHAnsi" w:hAnsiTheme="majorHAnsi" w:cstheme="majorHAnsi"/>
           <w:lang w:val="en-NZ" w:eastAsia="en-GB"/>
         </w:rPr>
-        <w:t>Do your security practices have any influences from OWASP. If not, why? If yes, how?</w:t>
+        <w:t>Have you experienced any data/security breaches as a consequence of your work</w:t>
+      </w:r>
+      <w:r>
+        <w:rPr>
+          <w:rFonts w:asciiTheme="majorHAnsi" w:hAnsiTheme="majorHAnsi" w:cstheme="majorHAnsi"/>
+          <w:lang w:val="en-NZ" w:eastAsia="en-GB"/>
+        </w:rPr>
+        <w:t>?</w:t>
+      </w:r>
+      <w:r>
+        <w:rPr>
+          <w:rFonts w:asciiTheme="majorHAnsi" w:hAnsiTheme="majorHAnsi" w:cstheme="majorHAnsi"/>
+          <w:lang w:val="en-NZ" w:eastAsia="en-GB"/>
+        </w:rPr>
+        <w:t xml:space="preserve"> If so what went wrong, and how was it managed?</w:t>
       </w:r>
     </w:p>
     <w:p>
@@ -595,7 +936,7 @@
           <w:rFonts w:asciiTheme="majorHAnsi" w:hAnsiTheme="majorHAnsi" w:cstheme="majorHAnsi"/>
           <w:lang w:val="en-NZ" w:eastAsia="en-GB"/>
         </w:rPr>
-        <w:t>How well do your teams chosen methods fit your current work?</w:t>
+        <w:t>Have there been any lessons learned in your own personal projects and style?</w:t>
       </w:r>
     </w:p>
     <w:p>
@@ -616,323 +957,40 @@
           <w:rFonts w:asciiTheme="majorHAnsi" w:hAnsiTheme="majorHAnsi" w:cstheme="majorHAnsi"/>
           <w:lang w:val="en-NZ" w:eastAsia="en-GB"/>
         </w:rPr>
-        <w:t>Please share if you and your team have adapted any of the approaches to suit your work better?</w:t>
-      </w:r>
-    </w:p>
-    <w:p>
-      <w:pPr>
-        <w:pStyle w:val="ListParagraph"/>
-        <w:numPr>
-          <w:ilvl w:val="0"/>
-          <w:numId w:val="2"/>
-        </w:numPr>
-        <w:jc w:val="left"/>
-        <w:rPr>
-          <w:rFonts w:asciiTheme="majorHAnsi" w:hAnsiTheme="majorHAnsi" w:cstheme="majorHAnsi"/>
-          <w:lang w:val="en-NZ" w:eastAsia="en-GB"/>
-        </w:rPr>
-      </w:pPr>
-      <w:r>
-        <w:rPr>
-          <w:rFonts w:asciiTheme="majorHAnsi" w:hAnsiTheme="majorHAnsi" w:cstheme="majorHAnsi"/>
-          <w:lang w:val="en-NZ" w:eastAsia="en-GB"/>
-        </w:rPr>
-        <w:t>How well do your team's security practices fit into the organisations overarching practices?</w:t>
-      </w:r>
-    </w:p>
-    <w:p>
-      <w:pPr>
-        <w:pStyle w:val="ListParagraph"/>
-        <w:numPr>
-          <w:ilvl w:val="0"/>
-          <w:numId w:val="2"/>
-        </w:numPr>
-        <w:jc w:val="left"/>
-        <w:rPr>
-          <w:rFonts w:asciiTheme="majorHAnsi" w:hAnsiTheme="majorHAnsi" w:cstheme="majorHAnsi"/>
-          <w:lang w:val="en-NZ" w:eastAsia="en-GB"/>
-        </w:rPr>
-      </w:pPr>
-      <w:r>
-        <w:rPr>
-          <w:rFonts w:asciiTheme="majorHAnsi" w:hAnsiTheme="majorHAnsi" w:cstheme="majorHAnsi"/>
-          <w:lang w:val="en-NZ" w:eastAsia="en-GB"/>
-        </w:rPr>
-        <w:lastRenderedPageBreak/>
-        <w:t xml:space="preserve"> What changes over time, if any, has your team enacted? Why?</w:t>
-      </w:r>
-    </w:p>
-    <w:p>
-      <w:pPr>
-        <w:pStyle w:val="ListParagraph"/>
-        <w:numPr>
-          <w:ilvl w:val="0"/>
-          <w:numId w:val="2"/>
-        </w:numPr>
-        <w:jc w:val="left"/>
-        <w:rPr>
-          <w:rFonts w:asciiTheme="majorHAnsi" w:hAnsiTheme="majorHAnsi" w:cstheme="majorHAnsi"/>
-          <w:lang w:val="en-NZ" w:eastAsia="en-GB"/>
-        </w:rPr>
-      </w:pPr>
-      <w:r>
-        <w:rPr>
-          <w:rFonts w:asciiTheme="majorHAnsi" w:hAnsiTheme="majorHAnsi" w:cstheme="majorHAnsi"/>
-          <w:lang w:val="en-NZ" w:eastAsia="en-GB"/>
-        </w:rPr>
-        <w:t>How important would you consider security needs to be for the quality/success of your work?</w:t>
-      </w:r>
-    </w:p>
-    <w:p>
-      <w:pPr>
-        <w:pStyle w:val="ListParagraph"/>
-        <w:numPr>
-          <w:ilvl w:val="0"/>
-          <w:numId w:val="2"/>
-        </w:numPr>
-        <w:jc w:val="left"/>
-        <w:rPr>
-          <w:rFonts w:asciiTheme="majorHAnsi" w:hAnsiTheme="majorHAnsi" w:cstheme="majorHAnsi"/>
-          <w:lang w:val="en-NZ" w:eastAsia="en-GB"/>
-        </w:rPr>
-      </w:pPr>
-      <w:r>
-        <w:rPr>
-          <w:rFonts w:asciiTheme="majorHAnsi" w:hAnsiTheme="majorHAnsi" w:cstheme="majorHAnsi"/>
-          <w:lang w:val="en-NZ" w:eastAsia="en-GB"/>
-        </w:rPr>
-        <w:t>What practices have been extremely valuable?</w:t>
-      </w:r>
-    </w:p>
-    <w:p>
-      <w:pPr>
-        <w:pStyle w:val="ListParagraph"/>
-        <w:numPr>
-          <w:ilvl w:val="0"/>
-          <w:numId w:val="2"/>
-        </w:numPr>
-        <w:jc w:val="left"/>
-        <w:rPr>
-          <w:rFonts w:asciiTheme="majorHAnsi" w:hAnsiTheme="majorHAnsi" w:cstheme="majorHAnsi"/>
-          <w:lang w:val="en-NZ" w:eastAsia="en-GB"/>
-        </w:rPr>
-      </w:pPr>
-      <w:r>
-        <w:rPr>
-          <w:rFonts w:asciiTheme="majorHAnsi" w:hAnsiTheme="majorHAnsi" w:cstheme="majorHAnsi"/>
-          <w:lang w:val="en-NZ" w:eastAsia="en-GB"/>
-        </w:rPr>
-        <w:t>What are some difficulties in joining a team with an established process? What was the induction process like?</w:t>
-      </w:r>
-    </w:p>
-    <w:p>
-      <w:pPr>
-        <w:pStyle w:val="ListParagraph"/>
-        <w:numPr>
-          <w:ilvl w:val="0"/>
-          <w:numId w:val="2"/>
-        </w:numPr>
-        <w:jc w:val="left"/>
-        <w:rPr>
-          <w:rFonts w:asciiTheme="majorHAnsi" w:hAnsiTheme="majorHAnsi" w:cstheme="majorHAnsi"/>
-          <w:lang w:val="en-NZ" w:eastAsia="en-GB"/>
-        </w:rPr>
-      </w:pPr>
-      <w:r>
-        <w:rPr>
-          <w:rFonts w:asciiTheme="majorHAnsi" w:hAnsiTheme="majorHAnsi" w:cstheme="majorHAnsi"/>
-          <w:lang w:val="en-NZ" w:eastAsia="en-GB"/>
-        </w:rPr>
-        <w:t xml:space="preserve"> Do security practices change based on the requirements of the project? How are they identified?</w:t>
-      </w:r>
-    </w:p>
-    <w:p>
-      <w:pPr>
-        <w:pStyle w:val="ListParagraph"/>
-        <w:numPr>
-          <w:ilvl w:val="0"/>
-          <w:numId w:val="2"/>
-        </w:numPr>
-        <w:jc w:val="left"/>
-        <w:rPr>
-          <w:rFonts w:asciiTheme="majorHAnsi" w:hAnsiTheme="majorHAnsi" w:cstheme="majorHAnsi"/>
-          <w:lang w:val="en-NZ" w:eastAsia="en-GB"/>
-        </w:rPr>
-      </w:pPr>
-      <w:r>
-        <w:rPr>
-          <w:rFonts w:asciiTheme="majorHAnsi" w:hAnsiTheme="majorHAnsi" w:cstheme="majorHAnsi"/>
-          <w:lang w:val="en-NZ" w:eastAsia="en-GB"/>
-        </w:rPr>
-        <w:t>How are security requirements prioritised in relation to functional requirements?</w:t>
-      </w:r>
-    </w:p>
-    <w:p>
-      <w:pPr>
-        <w:pStyle w:val="ListParagraph"/>
-        <w:numPr>
-          <w:ilvl w:val="0"/>
-          <w:numId w:val="2"/>
-        </w:numPr>
-        <w:jc w:val="left"/>
-        <w:rPr>
-          <w:rFonts w:asciiTheme="majorHAnsi" w:hAnsiTheme="majorHAnsi" w:cstheme="majorHAnsi"/>
-          <w:lang w:val="en-NZ" w:eastAsia="en-GB"/>
-        </w:rPr>
-      </w:pPr>
-      <w:r>
-        <w:rPr>
-          <w:rFonts w:asciiTheme="majorHAnsi" w:hAnsiTheme="majorHAnsi" w:cstheme="majorHAnsi"/>
-          <w:lang w:val="en-NZ" w:eastAsia="en-GB"/>
-        </w:rPr>
-        <w:t>What work do you do in a project on a day-to-day basis to ensure system security? Or if not daily, how often is attention given to security?</w:t>
-      </w:r>
-    </w:p>
-    <w:p>
-      <w:pPr>
-        <w:pStyle w:val="ListParagraph"/>
-        <w:numPr>
-          <w:ilvl w:val="0"/>
-          <w:numId w:val="2"/>
-        </w:numPr>
-        <w:jc w:val="left"/>
-        <w:rPr>
-          <w:rFonts w:asciiTheme="majorHAnsi" w:hAnsiTheme="majorHAnsi" w:cstheme="majorHAnsi"/>
-          <w:lang w:val="en-NZ" w:eastAsia="en-GB"/>
-        </w:rPr>
-      </w:pPr>
-      <w:r>
-        <w:rPr>
-          <w:rFonts w:asciiTheme="majorHAnsi" w:hAnsiTheme="majorHAnsi" w:cstheme="majorHAnsi"/>
-          <w:lang w:val="en-NZ" w:eastAsia="en-GB"/>
-        </w:rPr>
-        <w:t>At what stages of the project/how often is attention given to security? What approaches/techniques are used at each stage?</w:t>
-      </w:r>
-    </w:p>
-    <w:p>
-      <w:pPr>
-        <w:numPr>
-          <w:ilvl w:val="1"/>
-          <w:numId w:val="3"/>
-        </w:numPr>
-        <w:spacing w:line="240" w:lineRule="auto"/>
-        <w:jc w:val="left"/>
-        <w:rPr>
-          <w:rFonts w:asciiTheme="majorHAnsi" w:hAnsiTheme="majorHAnsi" w:cstheme="majorHAnsi"/>
-          <w:lang w:val="en-NZ" w:eastAsia="en-GB"/>
-        </w:rPr>
-      </w:pPr>
-      <w:r>
-        <w:rPr>
-          <w:rFonts w:asciiTheme="majorHAnsi" w:hAnsiTheme="majorHAnsi" w:cstheme="majorHAnsi"/>
-          <w:lang w:val="en-NZ" w:eastAsia="en-GB"/>
-        </w:rPr>
-        <w:t>Planning</w:t>
-      </w:r>
-    </w:p>
-    <w:p>
-      <w:pPr>
-        <w:numPr>
-          <w:ilvl w:val="1"/>
-          <w:numId w:val="3"/>
-        </w:numPr>
-        <w:spacing w:line="240" w:lineRule="auto"/>
-        <w:jc w:val="left"/>
-        <w:rPr>
-          <w:rFonts w:asciiTheme="majorHAnsi" w:hAnsiTheme="majorHAnsi" w:cstheme="majorHAnsi"/>
-          <w:lang w:val="en-NZ" w:eastAsia="en-GB"/>
-        </w:rPr>
-      </w:pPr>
-      <w:r>
-        <w:rPr>
-          <w:rFonts w:asciiTheme="majorHAnsi" w:hAnsiTheme="majorHAnsi" w:cstheme="majorHAnsi"/>
-          <w:lang w:val="en-NZ" w:eastAsia="en-GB"/>
-        </w:rPr>
-        <w:t>Requirement Gathering</w:t>
-      </w:r>
-    </w:p>
-    <w:p>
-      <w:pPr>
-        <w:numPr>
-          <w:ilvl w:val="1"/>
-          <w:numId w:val="3"/>
-        </w:numPr>
-        <w:spacing w:line="240" w:lineRule="auto"/>
-        <w:jc w:val="left"/>
-        <w:rPr>
-          <w:rFonts w:asciiTheme="majorHAnsi" w:hAnsiTheme="majorHAnsi" w:cstheme="majorHAnsi"/>
-          <w:lang w:val="en-NZ" w:eastAsia="en-GB"/>
-        </w:rPr>
-      </w:pPr>
-      <w:r>
-        <w:rPr>
-          <w:rFonts w:asciiTheme="majorHAnsi" w:hAnsiTheme="majorHAnsi" w:cstheme="majorHAnsi"/>
-          <w:lang w:val="en-NZ" w:eastAsia="en-GB"/>
-        </w:rPr>
-        <w:t>Design/Development</w:t>
-      </w:r>
-    </w:p>
-    <w:p>
-      <w:pPr>
-        <w:numPr>
-          <w:ilvl w:val="1"/>
-          <w:numId w:val="3"/>
-        </w:numPr>
-        <w:spacing w:line="240" w:lineRule="auto"/>
-        <w:jc w:val="left"/>
-        <w:rPr>
-          <w:rFonts w:asciiTheme="majorHAnsi" w:hAnsiTheme="majorHAnsi" w:cstheme="majorHAnsi"/>
-          <w:lang w:val="en-NZ" w:eastAsia="en-GB"/>
-        </w:rPr>
-      </w:pPr>
-      <w:r>
-        <w:rPr>
-          <w:rFonts w:asciiTheme="majorHAnsi" w:hAnsiTheme="majorHAnsi" w:cstheme="majorHAnsi"/>
-          <w:lang w:val="en-NZ" w:eastAsia="en-GB"/>
-        </w:rPr>
-        <w:t>Testing</w:t>
-      </w:r>
-    </w:p>
-    <w:p>
-      <w:pPr>
-        <w:numPr>
-          <w:ilvl w:val="1"/>
-          <w:numId w:val="3"/>
-        </w:numPr>
-        <w:spacing w:line="240" w:lineRule="auto"/>
-        <w:jc w:val="left"/>
-        <w:rPr>
-          <w:rFonts w:asciiTheme="majorHAnsi" w:hAnsiTheme="majorHAnsi" w:cstheme="majorHAnsi"/>
-          <w:lang w:val="en-NZ" w:eastAsia="en-GB"/>
-        </w:rPr>
-      </w:pPr>
-      <w:r>
-        <w:rPr>
-          <w:rFonts w:asciiTheme="majorHAnsi" w:hAnsiTheme="majorHAnsi" w:cstheme="majorHAnsi"/>
-          <w:lang w:val="en-NZ" w:eastAsia="en-GB"/>
-        </w:rPr>
-        <w:t>Implementation</w:t>
-      </w:r>
-    </w:p>
-    <w:p>
-      <w:pPr>
-        <w:numPr>
-          <w:ilvl w:val="1"/>
-          <w:numId w:val="3"/>
-        </w:numPr>
-        <w:spacing w:line="240" w:lineRule="auto"/>
-        <w:jc w:val="left"/>
-        <w:rPr>
-          <w:rFonts w:asciiTheme="majorHAnsi" w:hAnsiTheme="majorHAnsi" w:cstheme="majorHAnsi"/>
-          <w:lang w:val="en-NZ" w:eastAsia="en-GB"/>
-        </w:rPr>
-      </w:pPr>
-      <w:r>
-        <w:rPr>
-          <w:rFonts w:asciiTheme="majorHAnsi" w:hAnsiTheme="majorHAnsi" w:cstheme="majorHAnsi"/>
-          <w:lang w:val="en-NZ" w:eastAsia="en-GB"/>
-        </w:rPr>
-        <w:t>Iterations</w:t>
+        <w:t>How have your chosen practices affected your ability to deliver within constraints?</w:t>
+      </w:r>
+    </w:p>
+    <w:p>
+      <w:pPr>
+        <w:jc w:val="left"/>
+        <w:rPr>
+          <w:rFonts w:asciiTheme="majorHAnsi" w:hAnsiTheme="majorHAnsi" w:cstheme="majorHAnsi"/>
+          <w:lang w:val="en-NZ" w:eastAsia="en-GB"/>
+        </w:rPr>
+      </w:pPr>
+      <w:r>
+        <w:rPr>
+          <w:rFonts w:asciiTheme="majorHAnsi" w:hAnsiTheme="majorHAnsi" w:cstheme="majorHAnsi"/>
+          <w:color w:val="C45911" w:themeColor="accent2" w:themeShade="BF"/>
+          <w:lang w:val="en-NZ" w:eastAsia="en-GB"/>
+        </w:rPr>
+        <w:t>IF FROM OVERSEAS</w:t>
+      </w:r>
+      <w:r>
+        <w:rPr>
+          <w:rFonts w:asciiTheme="majorHAnsi" w:hAnsiTheme="majorHAnsi" w:cstheme="majorHAnsi"/>
+          <w:color w:val="C45911" w:themeColor="accent2" w:themeShade="BF"/>
+          <w:lang w:val="en-NZ" w:eastAsia="en-GB"/>
+        </w:rPr>
+        <w:t xml:space="preserve"> OR WORKED OVERSEAS</w:t>
+      </w:r>
+      <w:r>
+        <w:rPr>
+          <w:rFonts w:asciiTheme="majorHAnsi" w:hAnsiTheme="majorHAnsi" w:cstheme="majorHAnsi"/>
+          <w:color w:val="C45911" w:themeColor="accent2" w:themeShade="BF"/>
+          <w:lang w:val="en-NZ" w:eastAsia="en-GB"/>
+        </w:rPr>
+        <w:t xml:space="preserve">, WHAT DIFFERENCES HAVE THEY NOTICED IN SECURITY IN WORKPLACES IN NZ COMPARED TO OVERSEAS. </w:t>
       </w:r>
     </w:p>
     <w:p>
@@ -942,6 +1000,7 @@
           <w:rFonts w:asciiTheme="majorHAnsi" w:hAnsiTheme="majorHAnsi" w:cstheme="majorHAnsi"/>
           <w:b/>
           <w:bCs/>
+          <w:highlight w:val="yellow"/>
           <w:lang w:val="en-NZ" w:eastAsia="en-GB"/>
         </w:rPr>
       </w:pPr>
@@ -950,9 +1009,20 @@
           <w:rFonts w:asciiTheme="majorHAnsi" w:hAnsiTheme="majorHAnsi" w:cstheme="majorHAnsi"/>
           <w:b/>
           <w:bCs/>
+          <w:highlight w:val="yellow"/>
           <w:lang w:val="en-NZ" w:eastAsia="en-GB"/>
         </w:rPr>
         <w:t>Experience-Based</w:t>
+      </w:r>
+      <w:r>
+        <w:rPr>
+          <w:rFonts w:asciiTheme="majorHAnsi" w:hAnsiTheme="majorHAnsi" w:cstheme="majorHAnsi"/>
+          <w:b/>
+          <w:bCs/>
+          <w:highlight w:val="yellow"/>
+          <w:lang w:val="en-NZ" w:eastAsia="en-GB"/>
+        </w:rPr>
+        <w:t xml:space="preserve"> (IN NZ)</w:t>
       </w:r>
     </w:p>
     <w:p>
@@ -967,12 +1037,14 @@
           <w:rFonts w:asciiTheme="majorHAnsi" w:hAnsiTheme="majorHAnsi" w:cstheme="majorHAnsi"/>
           <w:b/>
           <w:bCs/>
-          <w:lang w:val="en-NZ" w:eastAsia="en-GB"/>
-        </w:rPr>
-      </w:pPr>
-      <w:r>
-        <w:rPr>
-          <w:rFonts w:asciiTheme="majorHAnsi" w:hAnsiTheme="majorHAnsi" w:cstheme="majorHAnsi"/>
+          <w:highlight w:val="yellow"/>
+          <w:lang w:val="en-NZ" w:eastAsia="en-GB"/>
+        </w:rPr>
+      </w:pPr>
+      <w:r>
+        <w:rPr>
+          <w:rFonts w:asciiTheme="majorHAnsi" w:hAnsiTheme="majorHAnsi" w:cstheme="majorHAnsi"/>
+          <w:highlight w:val="yellow"/>
           <w:lang w:val="en-NZ" w:eastAsia="en-GB"/>
         </w:rPr>
         <w:t>What recommendations would you generally give to teams looking to adopt your security practice of choice?</w:t>
@@ -988,14 +1060,39 @@
         <w:jc w:val="left"/>
         <w:rPr>
           <w:rFonts w:asciiTheme="majorHAnsi" w:hAnsiTheme="majorHAnsi" w:cstheme="majorHAnsi"/>
+          <w:highlight w:val="yellow"/>
+          <w:lang w:val="en-NZ" w:eastAsia="en-GB"/>
+        </w:rPr>
+      </w:pPr>
+      <w:r>
+        <w:rPr>
+          <w:rFonts w:asciiTheme="majorHAnsi" w:hAnsiTheme="majorHAnsi" w:cstheme="majorHAnsi"/>
+          <w:highlight w:val="yellow"/>
+          <w:lang w:val="en-NZ" w:eastAsia="en-GB"/>
+        </w:rPr>
+        <w:t>Do you give other teams/individuals feedback on their security practices?</w:t>
+      </w:r>
+    </w:p>
+    <w:p>
+      <w:pPr>
+        <w:pStyle w:val="ListParagraph"/>
+        <w:numPr>
+          <w:ilvl w:val="0"/>
+          <w:numId w:val="4"/>
+        </w:numPr>
+        <w:jc w:val="left"/>
+        <w:rPr>
+          <w:rFonts w:asciiTheme="majorHAnsi" w:hAnsiTheme="majorHAnsi" w:cstheme="majorHAnsi"/>
           <w:b/>
           <w:bCs/>
-          <w:lang w:val="en-NZ" w:eastAsia="en-GB"/>
-        </w:rPr>
-      </w:pPr>
-      <w:r>
-        <w:rPr>
-          <w:rFonts w:asciiTheme="majorHAnsi" w:hAnsiTheme="majorHAnsi" w:cstheme="majorHAnsi"/>
+          <w:highlight w:val="yellow"/>
+          <w:lang w:val="en-NZ" w:eastAsia="en-GB"/>
+        </w:rPr>
+      </w:pPr>
+      <w:r>
+        <w:rPr>
+          <w:rFonts w:asciiTheme="majorHAnsi" w:hAnsiTheme="majorHAnsi" w:cstheme="majorHAnsi"/>
+          <w:highlight w:val="yellow"/>
           <w:lang w:val="en-NZ" w:eastAsia="en-GB"/>
         </w:rPr>
         <w:t>What differences do you see between new and experienced teams?</w:t>
@@ -1013,12 +1110,14 @@
           <w:rFonts w:asciiTheme="majorHAnsi" w:hAnsiTheme="majorHAnsi" w:cstheme="majorHAnsi"/>
           <w:b/>
           <w:bCs/>
-          <w:lang w:val="en-NZ" w:eastAsia="en-GB"/>
-        </w:rPr>
-      </w:pPr>
-      <w:r>
-        <w:rPr>
-          <w:rFonts w:asciiTheme="majorHAnsi" w:hAnsiTheme="majorHAnsi" w:cstheme="majorHAnsi"/>
+          <w:highlight w:val="yellow"/>
+          <w:lang w:val="en-NZ" w:eastAsia="en-GB"/>
+        </w:rPr>
+      </w:pPr>
+      <w:r>
+        <w:rPr>
+          <w:rFonts w:asciiTheme="majorHAnsi" w:hAnsiTheme="majorHAnsi" w:cstheme="majorHAnsi"/>
+          <w:highlight w:val="yellow"/>
           <w:lang w:val="en-NZ" w:eastAsia="en-GB"/>
         </w:rPr>
         <w:t>What common “mistakes” do you see?</w:t>
@@ -1036,12 +1135,14 @@
           <w:rFonts w:asciiTheme="majorHAnsi" w:hAnsiTheme="majorHAnsi" w:cstheme="majorHAnsi"/>
           <w:b/>
           <w:bCs/>
-          <w:lang w:val="en-NZ" w:eastAsia="en-GB"/>
-        </w:rPr>
-      </w:pPr>
-      <w:r>
-        <w:rPr>
-          <w:rFonts w:asciiTheme="majorHAnsi" w:hAnsiTheme="majorHAnsi" w:cstheme="majorHAnsi"/>
+          <w:highlight w:val="yellow"/>
+          <w:lang w:val="en-NZ" w:eastAsia="en-GB"/>
+        </w:rPr>
+      </w:pPr>
+      <w:r>
+        <w:rPr>
+          <w:rFonts w:asciiTheme="majorHAnsi" w:hAnsiTheme="majorHAnsi" w:cstheme="majorHAnsi"/>
+          <w:highlight w:val="yellow"/>
           <w:lang w:val="en-NZ" w:eastAsia="en-GB"/>
         </w:rPr>
         <w:t>What factors contribute to a successful education on how to use security practices?</w:t>
@@ -1059,12 +1160,14 @@
           <w:rFonts w:asciiTheme="majorHAnsi" w:hAnsiTheme="majorHAnsi" w:cstheme="majorHAnsi"/>
           <w:b/>
           <w:bCs/>
-          <w:lang w:val="en-NZ" w:eastAsia="en-GB"/>
-        </w:rPr>
-      </w:pPr>
-      <w:r>
-        <w:rPr>
-          <w:rFonts w:asciiTheme="majorHAnsi" w:hAnsiTheme="majorHAnsi" w:cstheme="majorHAnsi"/>
+          <w:highlight w:val="yellow"/>
+          <w:lang w:val="en-NZ" w:eastAsia="en-GB"/>
+        </w:rPr>
+      </w:pPr>
+      <w:r>
+        <w:rPr>
+          <w:rFonts w:asciiTheme="majorHAnsi" w:hAnsiTheme="majorHAnsi" w:cstheme="majorHAnsi"/>
+          <w:highlight w:val="yellow"/>
           <w:lang w:val="en-NZ" w:eastAsia="en-GB"/>
         </w:rPr>
         <w:t xml:space="preserve"> What difficulties did the teams you have worked with share? Which ones were unique? Why?</w:t>
@@ -1082,12 +1185,14 @@
           <w:rFonts w:asciiTheme="majorHAnsi" w:hAnsiTheme="majorHAnsi" w:cstheme="majorHAnsi"/>
           <w:b/>
           <w:bCs/>
-          <w:lang w:val="en-NZ" w:eastAsia="en-GB"/>
-        </w:rPr>
-      </w:pPr>
-      <w:r>
-        <w:rPr>
-          <w:rFonts w:asciiTheme="majorHAnsi" w:hAnsiTheme="majorHAnsi" w:cstheme="majorHAnsi"/>
+          <w:highlight w:val="yellow"/>
+          <w:lang w:val="en-NZ" w:eastAsia="en-GB"/>
+        </w:rPr>
+      </w:pPr>
+      <w:r>
+        <w:rPr>
+          <w:rFonts w:asciiTheme="majorHAnsi" w:hAnsiTheme="majorHAnsi" w:cstheme="majorHAnsi"/>
+          <w:highlight w:val="yellow"/>
           <w:lang w:val="en-NZ" w:eastAsia="en-GB"/>
         </w:rPr>
         <w:t>What changes have you observed in the security programming landscape in New Zealand?</w:t>
@@ -1098,126 +1203,9 @@
         <w:jc w:val="left"/>
         <w:rPr>
           <w:rFonts w:asciiTheme="majorHAnsi" w:hAnsiTheme="majorHAnsi" w:cstheme="majorHAnsi"/>
-          <w:b/>
-          <w:bCs/>
-          <w:lang w:val="en-NZ" w:eastAsia="en-GB"/>
-        </w:rPr>
-      </w:pPr>
-      <w:r>
-        <w:rPr>
-          <w:rFonts w:asciiTheme="majorHAnsi" w:hAnsiTheme="majorHAnsi" w:cstheme="majorHAnsi"/>
-          <w:b/>
-          <w:bCs/>
-          <w:lang w:val="en-NZ" w:eastAsia="en-GB"/>
-        </w:rPr>
-        <w:t>Impacts</w:t>
-      </w:r>
-    </w:p>
-    <w:p>
-      <w:pPr>
-        <w:pStyle w:val="ListParagraph"/>
-        <w:numPr>
-          <w:ilvl w:val="0"/>
-          <w:numId w:val="2"/>
-        </w:numPr>
-        <w:jc w:val="left"/>
-        <w:rPr>
-          <w:rFonts w:asciiTheme="majorHAnsi" w:hAnsiTheme="majorHAnsi" w:cstheme="majorHAnsi"/>
-          <w:lang w:val="en-NZ" w:eastAsia="en-GB"/>
-        </w:rPr>
-      </w:pPr>
-      <w:r>
-        <w:rPr>
-          <w:rFonts w:asciiTheme="majorHAnsi" w:hAnsiTheme="majorHAnsi" w:cstheme="majorHAnsi"/>
-          <w:lang w:val="en-NZ" w:eastAsia="en-GB"/>
-        </w:rPr>
-        <w:t>For your current particular languages and security used, how has it impacted the projects you have worked on?</w:t>
-      </w:r>
-    </w:p>
-    <w:p>
-      <w:pPr>
-        <w:pStyle w:val="ListParagraph"/>
-        <w:numPr>
-          <w:ilvl w:val="0"/>
-          <w:numId w:val="2"/>
-        </w:numPr>
-        <w:jc w:val="left"/>
-        <w:rPr>
-          <w:rFonts w:asciiTheme="majorHAnsi" w:hAnsiTheme="majorHAnsi" w:cstheme="majorHAnsi"/>
-          <w:lang w:val="en-NZ" w:eastAsia="en-GB"/>
-        </w:rPr>
-      </w:pPr>
-      <w:r>
-        <w:rPr>
-          <w:rFonts w:asciiTheme="majorHAnsi" w:hAnsiTheme="majorHAnsi" w:cstheme="majorHAnsi"/>
-          <w:lang w:val="en-NZ" w:eastAsia="en-GB"/>
-        </w:rPr>
-        <w:t>Have there been successes of using some security practices over others?</w:t>
-      </w:r>
-    </w:p>
-    <w:p>
-      <w:pPr>
-        <w:pStyle w:val="ListParagraph"/>
-        <w:numPr>
-          <w:ilvl w:val="0"/>
-          <w:numId w:val="2"/>
-        </w:numPr>
-        <w:jc w:val="left"/>
-        <w:rPr>
-          <w:rFonts w:asciiTheme="majorHAnsi" w:hAnsiTheme="majorHAnsi" w:cstheme="majorHAnsi"/>
-          <w:lang w:val="en-NZ" w:eastAsia="en-GB"/>
-        </w:rPr>
-      </w:pPr>
-      <w:r>
-        <w:rPr>
-          <w:rFonts w:asciiTheme="majorHAnsi" w:hAnsiTheme="majorHAnsi" w:cstheme="majorHAnsi"/>
-          <w:lang w:val="en-NZ" w:eastAsia="en-GB"/>
-        </w:rPr>
-        <w:lastRenderedPageBreak/>
-        <w:t>Have there been any lessons learned in your own personal projects and style?</w:t>
-      </w:r>
-    </w:p>
-    <w:p>
-      <w:pPr>
-        <w:pStyle w:val="ListParagraph"/>
-        <w:numPr>
-          <w:ilvl w:val="0"/>
-          <w:numId w:val="2"/>
-        </w:numPr>
-        <w:jc w:val="left"/>
-        <w:rPr>
-          <w:rFonts w:asciiTheme="majorHAnsi" w:hAnsiTheme="majorHAnsi" w:cstheme="majorHAnsi"/>
-          <w:lang w:val="en-NZ" w:eastAsia="en-GB"/>
-        </w:rPr>
-      </w:pPr>
-      <w:r>
-        <w:rPr>
-          <w:rFonts w:asciiTheme="majorHAnsi" w:hAnsiTheme="majorHAnsi" w:cstheme="majorHAnsi"/>
-          <w:lang w:val="en-NZ" w:eastAsia="en-GB"/>
-        </w:rPr>
-        <w:t>What have been problems in projects due to choosing specific protocols?</w:t>
-      </w:r>
-    </w:p>
-    <w:p>
-      <w:pPr>
-        <w:pStyle w:val="ListParagraph"/>
-        <w:numPr>
-          <w:ilvl w:val="0"/>
-          <w:numId w:val="2"/>
-        </w:numPr>
-        <w:jc w:val="left"/>
-        <w:rPr>
-          <w:rFonts w:asciiTheme="majorHAnsi" w:hAnsiTheme="majorHAnsi" w:cstheme="majorHAnsi"/>
-          <w:lang w:val="en-NZ" w:eastAsia="en-GB"/>
-        </w:rPr>
-      </w:pPr>
-      <w:r>
-        <w:rPr>
-          <w:rFonts w:asciiTheme="majorHAnsi" w:hAnsiTheme="majorHAnsi" w:cstheme="majorHAnsi"/>
-          <w:lang w:val="en-NZ" w:eastAsia="en-GB"/>
-        </w:rPr>
-        <w:t>How have your chosen practices affected your ability to deliver within constraints?</w:t>
-      </w:r>
+          <w:lang w:val="en-NZ" w:eastAsia="en-GB"/>
+        </w:rPr>
+      </w:pPr>
     </w:p>
     <w:p>
       <w:pPr>
@@ -2348,6 +2336,7 @@
   <w:style w:type="character" w:default="1" w:styleId="DefaultParagraphFont">
     <w:name w:val="Default Paragraph Font"/>
     <w:uiPriority w:val="1"/>
+    <w:semiHidden/>
     <w:unhideWhenUsed/>
   </w:style>
   <w:style w:type="table" w:default="1" w:styleId="TableNormal">

</xml_diff>

<commit_message>
Added last meeting minutes
</commit_message>
<xml_diff>
--- a/Interviews/Interview_Questions.docx
+++ b/Interviews/Interview_Questions.docx
@@ -1180,57 +1180,10 @@
     </w:p>
     <w:p>
       <w:pPr>
-        <w:rPr>
-          <w:rFonts w:asciiTheme="majorHAnsi" w:hAnsiTheme="majorHAnsi" w:cstheme="majorHAnsi"/>
-          <w:lang w:val="en-NZ" w:eastAsia="en-GB"/>
-        </w:rPr>
-      </w:pPr>
-    </w:p>
-    <w:p>
-      <w:pPr>
-        <w:rPr>
-          <w:rFonts w:asciiTheme="majorHAnsi" w:hAnsiTheme="majorHAnsi" w:cstheme="majorHAnsi"/>
-          <w:lang w:val="en-NZ" w:eastAsia="en-GB"/>
-        </w:rPr>
-      </w:pPr>
-    </w:p>
-    <w:p>
-      <w:pPr>
-        <w:rPr>
-          <w:rFonts w:asciiTheme="majorHAnsi" w:hAnsiTheme="majorHAnsi" w:cstheme="majorHAnsi"/>
-          <w:lang w:val="en-NZ" w:eastAsia="en-GB"/>
-        </w:rPr>
-      </w:pPr>
-    </w:p>
-    <w:p>
-      <w:pPr>
-        <w:ind w:left="0" w:firstLine="0"/>
-        <w:rPr>
-          <w:rFonts w:asciiTheme="majorHAnsi" w:hAnsiTheme="majorHAnsi" w:cstheme="majorHAnsi"/>
-          <w:lang w:val="en-NZ" w:eastAsia="en-GB"/>
-        </w:rPr>
-      </w:pPr>
-    </w:p>
-    <w:p>
-      <w:pPr>
-        <w:rPr>
-          <w:lang w:val="en-NZ" w:eastAsia="en-GB"/>
-        </w:rPr>
-      </w:pPr>
-    </w:p>
-    <w:p>
-      <w:pPr>
-        <w:rPr>
-          <w:lang w:val="en-NZ" w:eastAsia="en-GB"/>
-        </w:rPr>
-      </w:pPr>
-    </w:p>
-    <w:p>
-      <w:pPr>
         <w:autoSpaceDE w:val="0"/>
         <w:autoSpaceDN w:val="0"/>
         <w:spacing w:after="0" w:line="240" w:lineRule="auto"/>
-        <w:ind w:left="697" w:hanging="697"/>
+        <w:ind w:left="0" w:firstLine="0"/>
         <w:rPr>
           <w:rFonts w:asciiTheme="majorHAnsi" w:hAnsiTheme="majorHAnsi"/>
           <w:lang w:val="en-NZ" w:eastAsia="en-GB"/>

</xml_diff>

<commit_message>
added emergent theory diagram, edited timetable to add more interviews, edited interview questions because for some reason the pdf hadn't changed
</commit_message>
<xml_diff>
--- a/Interviews/Interview_Questions.docx
+++ b/Interviews/Interview_Questions.docx
@@ -113,31 +113,7 @@
           <w:sz w:val="32"/>
           <w:szCs w:val="32"/>
         </w:rPr>
-        <w:t xml:space="preserve">Why do Programmers Do What </w:t>
-      </w:r>
-      <w:proofErr w:type="gramStart"/>
-      <w:r>
-        <w:rPr>
-          <w:rFonts w:asciiTheme="majorHAnsi" w:hAnsiTheme="majorHAnsi" w:cs="Times New Roman"/>
-          <w:b/>
-          <w:i/>
-          <w:color w:val="0070C0"/>
-          <w:sz w:val="32"/>
-          <w:szCs w:val="32"/>
-        </w:rPr>
-        <w:t>they</w:t>
-      </w:r>
-      <w:proofErr w:type="gramEnd"/>
-      <w:r>
-        <w:rPr>
-          <w:rFonts w:asciiTheme="majorHAnsi" w:hAnsiTheme="majorHAnsi" w:cs="Times New Roman"/>
-          <w:b/>
-          <w:i/>
-          <w:color w:val="0070C0"/>
-          <w:sz w:val="32"/>
-          <w:szCs w:val="32"/>
-        </w:rPr>
-        <w:t xml:space="preserve"> Do?</w:t>
+        <w:t>Why do Programmers Do What they Do?</w:t>
       </w:r>
       <w:r>
         <w:rPr>
@@ -996,7 +972,23 @@
           <w:highlight w:val="yellow"/>
           <w:lang w:val="en-NZ" w:eastAsia="en-GB"/>
         </w:rPr>
-        <w:t>What differences do you see between new and experienced teams?</w:t>
+        <w:t xml:space="preserve">What differences do you see between new and experienced </w:t>
+      </w:r>
+      <w:r>
+        <w:rPr>
+          <w:rFonts w:asciiTheme="majorHAnsi" w:hAnsiTheme="majorHAnsi" w:cstheme="majorHAnsi"/>
+          <w:highlight w:val="yellow"/>
+          <w:lang w:val="en-NZ" w:eastAsia="en-GB"/>
+        </w:rPr>
+        <w:t>people</w:t>
+      </w:r>
+      <w:r>
+        <w:rPr>
+          <w:rFonts w:asciiTheme="majorHAnsi" w:hAnsiTheme="majorHAnsi" w:cstheme="majorHAnsi"/>
+          <w:highlight w:val="yellow"/>
+          <w:lang w:val="en-NZ" w:eastAsia="en-GB"/>
+        </w:rPr>
+        <w:t>?</w:t>
       </w:r>
     </w:p>
     <w:p>

</xml_diff>

<commit_message>
Updated interview questions to match what i have been actually asking most of the time, added last weeks meeting minutes, added current state of my final report
</commit_message>
<xml_diff>
--- a/Interviews/Interview_Questions.docx
+++ b/Interviews/Interview_Questions.docx
@@ -113,7 +113,31 @@
           <w:sz w:val="32"/>
           <w:szCs w:val="32"/>
         </w:rPr>
-        <w:t>Why do Programmers Do What they Do?</w:t>
+        <w:t xml:space="preserve">Why do Programmers Do What </w:t>
+      </w:r>
+      <w:proofErr w:type="gramStart"/>
+      <w:r>
+        <w:rPr>
+          <w:rFonts w:asciiTheme="majorHAnsi" w:hAnsiTheme="majorHAnsi" w:cs="Times New Roman"/>
+          <w:b/>
+          <w:i/>
+          <w:color w:val="0070C0"/>
+          <w:sz w:val="32"/>
+          <w:szCs w:val="32"/>
+        </w:rPr>
+        <w:t>they</w:t>
+      </w:r>
+      <w:proofErr w:type="gramEnd"/>
+      <w:r>
+        <w:rPr>
+          <w:rFonts w:asciiTheme="majorHAnsi" w:hAnsiTheme="majorHAnsi" w:cs="Times New Roman"/>
+          <w:b/>
+          <w:i/>
+          <w:color w:val="0070C0"/>
+          <w:sz w:val="32"/>
+          <w:szCs w:val="32"/>
+        </w:rPr>
+        <w:t xml:space="preserve"> Do?</w:t>
       </w:r>
       <w:r>
         <w:rPr>
@@ -125,7 +149,31 @@
           <w:sz w:val="32"/>
           <w:szCs w:val="32"/>
         </w:rPr>
-        <w:t xml:space="preserve"> – Interview Questions</w:t>
+        <w:t xml:space="preserve"> – </w:t>
+      </w:r>
+      <w:r>
+        <w:rPr>
+          <w:rFonts w:asciiTheme="majorHAnsi" w:hAnsiTheme="majorHAnsi" w:cs="Times New Roman"/>
+          <w:b/>
+          <w:bCs/>
+          <w:i/>
+          <w:color w:val="0070C0"/>
+          <w:sz w:val="32"/>
+          <w:szCs w:val="32"/>
+        </w:rPr>
+        <w:t xml:space="preserve">Potential </w:t>
+      </w:r>
+      <w:r>
+        <w:rPr>
+          <w:rFonts w:asciiTheme="majorHAnsi" w:hAnsiTheme="majorHAnsi" w:cs="Times New Roman"/>
+          <w:b/>
+          <w:bCs/>
+          <w:i/>
+          <w:color w:val="0070C0"/>
+          <w:sz w:val="32"/>
+          <w:szCs w:val="32"/>
+        </w:rPr>
+        <w:t>Interview Questions</w:t>
       </w:r>
     </w:p>
     <w:p>
@@ -308,7 +356,21 @@
           <w:rFonts w:asciiTheme="majorHAnsi" w:hAnsiTheme="majorHAnsi" w:cstheme="majorHAnsi"/>
           <w:lang w:val="en-NZ" w:eastAsia="en-GB"/>
         </w:rPr>
-        <w:t>What is your current role in your team or organisation? What does this entail?</w:t>
+        <w:t xml:space="preserve">What is your current role </w:t>
+      </w:r>
+      <w:r>
+        <w:rPr>
+          <w:rFonts w:asciiTheme="majorHAnsi" w:hAnsiTheme="majorHAnsi" w:cstheme="majorHAnsi"/>
+          <w:lang w:val="en-NZ" w:eastAsia="en-GB"/>
+        </w:rPr>
+        <w:t xml:space="preserve">and what </w:t>
+      </w:r>
+      <w:r>
+        <w:rPr>
+          <w:rFonts w:asciiTheme="majorHAnsi" w:hAnsiTheme="majorHAnsi" w:cstheme="majorHAnsi"/>
+          <w:lang w:val="en-NZ" w:eastAsia="en-GB"/>
+        </w:rPr>
+        <w:t>does this entail?</w:t>
       </w:r>
     </w:p>
     <w:p>
@@ -336,7 +398,24 @@
           <w:rFonts w:asciiTheme="majorHAnsi" w:hAnsiTheme="majorHAnsi" w:cstheme="majorHAnsi"/>
           <w:lang w:val="en-NZ" w:eastAsia="en-GB"/>
         </w:rPr>
-        <w:t>had before working at your current job</w:t>
+        <w:t xml:space="preserve">had </w:t>
+      </w:r>
+      <w:r>
+        <w:rPr>
+          <w:rFonts w:asciiTheme="majorHAnsi" w:hAnsiTheme="majorHAnsi" w:cstheme="majorHAnsi"/>
+          <w:b/>
+          <w:bCs/>
+          <w:u w:val="single"/>
+          <w:lang w:val="en-NZ" w:eastAsia="en-GB"/>
+        </w:rPr>
+        <w:t>before</w:t>
+      </w:r>
+      <w:r>
+        <w:rPr>
+          <w:rFonts w:asciiTheme="majorHAnsi" w:hAnsiTheme="majorHAnsi" w:cstheme="majorHAnsi"/>
+          <w:lang w:val="en-NZ" w:eastAsia="en-GB"/>
+        </w:rPr>
+        <w:t xml:space="preserve"> working at your current job</w:t>
       </w:r>
       <w:r>
         <w:rPr>
@@ -364,7 +443,21 @@
           <w:rFonts w:asciiTheme="majorHAnsi" w:hAnsiTheme="majorHAnsi" w:cstheme="majorHAnsi"/>
           <w:lang w:val="en-NZ" w:eastAsia="en-GB"/>
         </w:rPr>
-        <w:t>Would you like to tell me anything more about your background/experience in the industry?</w:t>
+        <w:t>Would you like to tell me anything more about your background</w:t>
+      </w:r>
+      <w:r>
+        <w:rPr>
+          <w:rFonts w:asciiTheme="majorHAnsi" w:hAnsiTheme="majorHAnsi" w:cstheme="majorHAnsi"/>
+          <w:lang w:val="en-NZ" w:eastAsia="en-GB"/>
+        </w:rPr>
+        <w:t xml:space="preserve"> or </w:t>
+      </w:r>
+      <w:r>
+        <w:rPr>
+          <w:rFonts w:asciiTheme="majorHAnsi" w:hAnsiTheme="majorHAnsi" w:cstheme="majorHAnsi"/>
+          <w:lang w:val="en-NZ" w:eastAsia="en-GB"/>
+        </w:rPr>
+        <w:t>experience in the industry?</w:t>
       </w:r>
     </w:p>
     <w:p>
@@ -404,28 +497,35 @@
           <w:rFonts w:asciiTheme="majorHAnsi" w:hAnsiTheme="majorHAnsi" w:cstheme="majorHAnsi"/>
           <w:lang w:val="en-NZ" w:eastAsia="en-GB"/>
         </w:rPr>
-        <w:t>Can you give a brief overview of the</w:t>
-      </w:r>
-      <w:r>
-        <w:rPr>
-          <w:rFonts w:asciiTheme="majorHAnsi" w:hAnsiTheme="majorHAnsi" w:cstheme="majorHAnsi"/>
-          <w:lang w:val="en-NZ" w:eastAsia="en-GB"/>
-        </w:rPr>
-        <w:t xml:space="preserve"> security protocols </w:t>
-      </w:r>
-      <w:r>
-        <w:rPr>
-          <w:rFonts w:asciiTheme="majorHAnsi" w:hAnsiTheme="majorHAnsi" w:cstheme="majorHAnsi"/>
-          <w:lang w:val="en-NZ" w:eastAsia="en-GB"/>
-        </w:rPr>
-        <w:t xml:space="preserve"> and or security features </w:t>
-      </w:r>
-      <w:r>
-        <w:rPr>
-          <w:rFonts w:asciiTheme="majorHAnsi" w:hAnsiTheme="majorHAnsi" w:cstheme="majorHAnsi"/>
-          <w:lang w:val="en-NZ" w:eastAsia="en-GB"/>
-        </w:rPr>
-        <w:t>do you regularly use</w:t>
+        <w:t xml:space="preserve">Can you give a brief overview of </w:t>
+      </w:r>
+      <w:r>
+        <w:rPr>
+          <w:rFonts w:asciiTheme="majorHAnsi" w:hAnsiTheme="majorHAnsi" w:cstheme="majorHAnsi"/>
+          <w:lang w:val="en-NZ" w:eastAsia="en-GB"/>
+        </w:rPr>
+        <w:t xml:space="preserve">the security </w:t>
+      </w:r>
+      <w:r>
+        <w:rPr>
+          <w:rFonts w:asciiTheme="majorHAnsi" w:hAnsiTheme="majorHAnsi" w:cstheme="majorHAnsi"/>
+          <w:lang w:val="en-NZ" w:eastAsia="en-GB"/>
+        </w:rPr>
+        <w:t xml:space="preserve">features </w:t>
+      </w:r>
+      <w:r>
+        <w:rPr>
+          <w:rFonts w:asciiTheme="majorHAnsi" w:hAnsiTheme="majorHAnsi" w:cstheme="majorHAnsi"/>
+          <w:lang w:val="en-NZ" w:eastAsia="en-GB"/>
+        </w:rPr>
+        <w:t>(protocols, frameworks, libraries, tools) that</w:t>
+      </w:r>
+      <w:r>
+        <w:rPr>
+          <w:rFonts w:asciiTheme="majorHAnsi" w:hAnsiTheme="majorHAnsi" w:cstheme="majorHAnsi"/>
+          <w:lang w:val="en-NZ" w:eastAsia="en-GB"/>
+        </w:rPr>
+        <w:t xml:space="preserve"> you regularly use</w:t>
       </w:r>
       <w:r>
         <w:rPr>
@@ -440,13 +540,6 @@
           <w:lang w:val="en-NZ" w:eastAsia="en-GB"/>
         </w:rPr>
         <w:t xml:space="preserve">? </w:t>
-      </w:r>
-      <w:r>
-        <w:rPr>
-          <w:rFonts w:asciiTheme="majorHAnsi" w:hAnsiTheme="majorHAnsi" w:cstheme="majorHAnsi"/>
-          <w:lang w:val="en-NZ" w:eastAsia="en-GB"/>
-        </w:rPr>
-        <w:t>Which have been particularly useful?</w:t>
       </w:r>
     </w:p>
     <w:p>
@@ -467,7 +560,21 @@
           <w:rFonts w:asciiTheme="majorHAnsi" w:hAnsiTheme="majorHAnsi" w:cstheme="majorHAnsi"/>
           <w:lang w:val="en-NZ" w:eastAsia="en-GB"/>
         </w:rPr>
-        <w:t xml:space="preserve">How do you choose what security practices to use and disregard? </w:t>
+        <w:t xml:space="preserve">How do you choose what security practices to use and </w:t>
+      </w:r>
+      <w:r>
+        <w:rPr>
+          <w:rFonts w:asciiTheme="majorHAnsi" w:hAnsiTheme="majorHAnsi" w:cstheme="majorHAnsi"/>
+          <w:lang w:val="en-NZ" w:eastAsia="en-GB"/>
+        </w:rPr>
+        <w:t>discard</w:t>
+      </w:r>
+      <w:r>
+        <w:rPr>
+          <w:rFonts w:asciiTheme="majorHAnsi" w:hAnsiTheme="majorHAnsi" w:cstheme="majorHAnsi"/>
+          <w:lang w:val="en-NZ" w:eastAsia="en-GB"/>
+        </w:rPr>
+        <w:t xml:space="preserve">? </w:t>
       </w:r>
     </w:p>
     <w:p>
@@ -567,26 +674,12 @@
         </w:rPr>
         <w:t>Does your work provide any training, or is it expected that you how to program “securely”?</w:t>
       </w:r>
-    </w:p>
-    <w:p>
-      <w:pPr>
-        <w:pStyle w:val="ListParagraph"/>
-        <w:numPr>
-          <w:ilvl w:val="1"/>
-          <w:numId w:val="2"/>
-        </w:numPr>
-        <w:jc w:val="left"/>
-        <w:rPr>
-          <w:rFonts w:asciiTheme="majorHAnsi" w:hAnsiTheme="majorHAnsi" w:cstheme="majorHAnsi"/>
-          <w:lang w:val="en-NZ" w:eastAsia="en-GB"/>
-        </w:rPr>
-      </w:pPr>
-      <w:r>
-        <w:rPr>
-          <w:rFonts w:asciiTheme="majorHAnsi" w:hAnsiTheme="majorHAnsi" w:cstheme="majorHAnsi"/>
-          <w:lang w:val="en-NZ" w:eastAsia="en-GB"/>
-        </w:rPr>
-        <w:t>Have you given anyone else support with security education?</w:t>
+      <w:r>
+        <w:rPr>
+          <w:rFonts w:asciiTheme="majorHAnsi" w:hAnsiTheme="majorHAnsi" w:cstheme="majorHAnsi"/>
+          <w:lang w:val="en-NZ" w:eastAsia="en-GB"/>
+        </w:rPr>
+        <w:t xml:space="preserve"> </w:t>
       </w:r>
     </w:p>
     <w:p>
@@ -607,14 +700,7 @@
           <w:rFonts w:asciiTheme="majorHAnsi" w:hAnsiTheme="majorHAnsi" w:cstheme="majorHAnsi"/>
           <w:lang w:val="en-NZ" w:eastAsia="en-GB"/>
         </w:rPr>
-        <w:t>If you have obtained training, has that continued? How has it changed since when you first started. </w:t>
-      </w:r>
-      <w:r>
-        <w:rPr>
-          <w:rFonts w:asciiTheme="majorHAnsi" w:hAnsiTheme="majorHAnsi" w:cstheme="majorHAnsi"/>
-          <w:lang w:val="en-NZ" w:eastAsia="en-GB"/>
-        </w:rPr>
-        <w:t>How has it differed from past workplaces.</w:t>
+        <w:t xml:space="preserve">What are some difficulties in joining a team with an established process? </w:t>
       </w:r>
     </w:p>
     <w:p>
@@ -635,7 +721,28 @@
           <w:rFonts w:asciiTheme="majorHAnsi" w:hAnsiTheme="majorHAnsi" w:cstheme="majorHAnsi"/>
           <w:lang w:val="en-NZ" w:eastAsia="en-GB"/>
         </w:rPr>
-        <w:t>What are some difficulties in joining a team with an established process? What was the induction process like?</w:t>
+        <w:t xml:space="preserve">How does security fit in the development life-cycle in real life? </w:t>
+      </w:r>
+    </w:p>
+    <w:p>
+      <w:pPr>
+        <w:ind w:left="0" w:firstLine="0"/>
+        <w:jc w:val="left"/>
+        <w:rPr>
+          <w:rFonts w:asciiTheme="majorHAnsi" w:hAnsiTheme="majorHAnsi" w:cstheme="majorHAnsi"/>
+          <w:b/>
+          <w:bCs/>
+          <w:lang w:val="en-NZ" w:eastAsia="en-GB"/>
+        </w:rPr>
+      </w:pPr>
+      <w:r>
+        <w:rPr>
+          <w:rFonts w:asciiTheme="majorHAnsi" w:hAnsiTheme="majorHAnsi" w:cstheme="majorHAnsi"/>
+          <w:b/>
+          <w:bCs/>
+          <w:lang w:val="en-NZ" w:eastAsia="en-GB"/>
+        </w:rPr>
+        <w:t>Impacts</w:t>
       </w:r>
     </w:p>
     <w:p>
@@ -648,67 +755,17 @@
         <w:jc w:val="left"/>
         <w:rPr>
           <w:rFonts w:asciiTheme="majorHAnsi" w:hAnsiTheme="majorHAnsi" w:cstheme="majorHAnsi"/>
-          <w:lang w:val="en-NZ" w:eastAsia="en-GB"/>
-        </w:rPr>
-      </w:pPr>
-      <w:r>
-        <w:rPr>
-          <w:rFonts w:asciiTheme="majorHAnsi" w:hAnsiTheme="majorHAnsi" w:cstheme="majorHAnsi"/>
-          <w:lang w:val="en-NZ" w:eastAsia="en-GB"/>
-        </w:rPr>
-        <w:t xml:space="preserve"> Do security practices change based on the requirements of the project? How are they identified?</w:t>
-      </w:r>
-    </w:p>
-    <w:p>
-      <w:pPr>
-        <w:pStyle w:val="ListParagraph"/>
-        <w:numPr>
-          <w:ilvl w:val="1"/>
-          <w:numId w:val="2"/>
-        </w:numPr>
-        <w:jc w:val="left"/>
-        <w:rPr>
-          <w:rFonts w:asciiTheme="majorHAnsi" w:hAnsiTheme="majorHAnsi" w:cstheme="majorHAnsi"/>
-          <w:lang w:val="en-NZ" w:eastAsia="en-GB"/>
-        </w:rPr>
-      </w:pPr>
-      <w:r>
-        <w:rPr>
-          <w:rFonts w:asciiTheme="majorHAnsi" w:hAnsiTheme="majorHAnsi" w:cstheme="majorHAnsi"/>
-          <w:lang w:val="en-NZ" w:eastAsia="en-GB"/>
-        </w:rPr>
-        <w:t xml:space="preserve">At what stages of a project is attention given to security and how? </w:t>
-      </w:r>
-      <w:r>
-        <w:rPr>
-          <w:rFonts w:asciiTheme="majorHAnsi" w:hAnsiTheme="majorHAnsi" w:cstheme="majorHAnsi"/>
           <w:b/>
           <w:bCs/>
           <w:lang w:val="en-NZ" w:eastAsia="en-GB"/>
         </w:rPr>
-        <w:t>- NATHAN</w:t>
-      </w:r>
-    </w:p>
-    <w:p>
-      <w:pPr>
-        <w:pStyle w:val="ListParagraph"/>
-        <w:numPr>
-          <w:ilvl w:val="2"/>
-          <w:numId w:val="2"/>
-        </w:numPr>
-        <w:jc w:val="left"/>
-        <w:rPr>
-          <w:rFonts w:asciiTheme="majorHAnsi" w:hAnsiTheme="majorHAnsi" w:cstheme="majorHAnsi"/>
-          <w:lang w:val="en-NZ" w:eastAsia="en-GB"/>
-        </w:rPr>
-      </w:pPr>
-      <w:r>
-        <w:rPr>
-          <w:rFonts w:asciiTheme="majorHAnsi" w:hAnsiTheme="majorHAnsi" w:cstheme="majorHAnsi"/>
-          <w:lang w:val="en-NZ" w:eastAsia="en-GB"/>
-        </w:rPr>
-        <w:lastRenderedPageBreak/>
-        <w:t>Planning, Requirement Gathering, Design/development, testing, implementation, iterations</w:t>
+      </w:pPr>
+      <w:r>
+        <w:rPr>
+          <w:rFonts w:asciiTheme="majorHAnsi" w:hAnsiTheme="majorHAnsi" w:cstheme="majorHAnsi"/>
+          <w:lang w:val="en-NZ" w:eastAsia="en-GB"/>
+        </w:rPr>
+        <w:t>How have your chosen practices affected your ability to deliver within constraints?</w:t>
       </w:r>
     </w:p>
     <w:p>
@@ -729,43 +786,14 @@
           <w:rFonts w:asciiTheme="majorHAnsi" w:hAnsiTheme="majorHAnsi" w:cstheme="majorHAnsi"/>
           <w:lang w:val="en-NZ" w:eastAsia="en-GB"/>
         </w:rPr>
-        <w:t>What work do you do in a project on a day-to-day basis to ensure system security? Or if not daily, how often is attention given to security?</w:t>
-      </w:r>
-      <w:r>
-        <w:rPr>
-          <w:rFonts w:asciiTheme="majorHAnsi" w:hAnsiTheme="majorHAnsi" w:cstheme="majorHAnsi"/>
-          <w:lang w:val="en-NZ" w:eastAsia="en-GB"/>
-        </w:rPr>
-        <w:t xml:space="preserve"> </w:t>
-      </w:r>
-      <w:r>
-        <w:rPr>
-          <w:rFonts w:asciiTheme="majorHAnsi" w:hAnsiTheme="majorHAnsi" w:cstheme="majorHAnsi"/>
-          <w:b/>
-          <w:bCs/>
-          <w:lang w:val="en-NZ" w:eastAsia="en-GB"/>
-        </w:rPr>
-        <w:t>-NATHAN</w:t>
-      </w:r>
-    </w:p>
-    <w:p>
-      <w:pPr>
-        <w:jc w:val="left"/>
-        <w:rPr>
-          <w:rFonts w:asciiTheme="majorHAnsi" w:hAnsiTheme="majorHAnsi" w:cstheme="majorHAnsi"/>
-          <w:b/>
-          <w:bCs/>
-          <w:lang w:val="en-NZ" w:eastAsia="en-GB"/>
-        </w:rPr>
-      </w:pPr>
-      <w:r>
-        <w:rPr>
-          <w:rFonts w:asciiTheme="majorHAnsi" w:hAnsiTheme="majorHAnsi" w:cstheme="majorHAnsi"/>
-          <w:b/>
-          <w:bCs/>
-          <w:lang w:val="en-NZ" w:eastAsia="en-GB"/>
-        </w:rPr>
-        <w:t>Impacts</w:t>
+        <w:t>Have you experienced any data/security breaches as a consequence of your work</w:t>
+      </w:r>
+      <w:r>
+        <w:rPr>
+          <w:rFonts w:asciiTheme="majorHAnsi" w:hAnsiTheme="majorHAnsi" w:cstheme="majorHAnsi"/>
+          <w:lang w:val="en-NZ" w:eastAsia="en-GB"/>
+        </w:rPr>
+        <w:t xml:space="preserve"> and how was it managed?</w:t>
       </w:r>
     </w:p>
     <w:p>
@@ -786,21 +814,38 @@
           <w:rFonts w:asciiTheme="majorHAnsi" w:hAnsiTheme="majorHAnsi" w:cstheme="majorHAnsi"/>
           <w:lang w:val="en-NZ" w:eastAsia="en-GB"/>
         </w:rPr>
-        <w:t>Have you experienced any data/security breaches as a consequence of your work</w:t>
-      </w:r>
-      <w:r>
-        <w:rPr>
-          <w:rFonts w:asciiTheme="majorHAnsi" w:hAnsiTheme="majorHAnsi" w:cstheme="majorHAnsi"/>
-          <w:lang w:val="en-NZ" w:eastAsia="en-GB"/>
-        </w:rPr>
-        <w:t>?</w:t>
-      </w:r>
-      <w:r>
-        <w:rPr>
-          <w:rFonts w:asciiTheme="majorHAnsi" w:hAnsiTheme="majorHAnsi" w:cstheme="majorHAnsi"/>
-          <w:lang w:val="en-NZ" w:eastAsia="en-GB"/>
-        </w:rPr>
-        <w:t xml:space="preserve"> If so what went wrong, and how was it managed?</w:t>
+        <w:lastRenderedPageBreak/>
+        <w:t>Have there been any lessons learned in your own personal projects and style?</w:t>
+      </w:r>
+    </w:p>
+    <w:p>
+      <w:pPr>
+        <w:ind w:left="0" w:firstLine="0"/>
+        <w:jc w:val="left"/>
+        <w:rPr>
+          <w:rFonts w:asciiTheme="majorHAnsi" w:hAnsiTheme="majorHAnsi" w:cstheme="majorHAnsi"/>
+          <w:b/>
+          <w:bCs/>
+          <w:lang w:val="en-NZ" w:eastAsia="en-GB"/>
+        </w:rPr>
+      </w:pPr>
+      <w:r>
+        <w:rPr>
+          <w:rFonts w:asciiTheme="majorHAnsi" w:hAnsiTheme="majorHAnsi" w:cstheme="majorHAnsi"/>
+          <w:b/>
+          <w:bCs/>
+          <w:lang w:val="en-NZ" w:eastAsia="en-GB"/>
+        </w:rPr>
+        <w:t>Experience-Based</w:t>
+      </w:r>
+      <w:r>
+        <w:rPr>
+          <w:rFonts w:asciiTheme="majorHAnsi" w:hAnsiTheme="majorHAnsi" w:cstheme="majorHAnsi"/>
+          <w:b/>
+          <w:bCs/>
+          <w:lang w:val="en-NZ" w:eastAsia="en-GB"/>
+        </w:rPr>
+        <w:t xml:space="preserve"> (Dependent on role and years of experience)</w:t>
       </w:r>
     </w:p>
     <w:p>
@@ -808,80 +853,8 @@
         <w:pStyle w:val="ListParagraph"/>
         <w:numPr>
           <w:ilvl w:val="0"/>
-          <w:numId w:val="2"/>
-        </w:numPr>
-        <w:jc w:val="left"/>
-        <w:rPr>
-          <w:rFonts w:asciiTheme="majorHAnsi" w:hAnsiTheme="majorHAnsi" w:cstheme="majorHAnsi"/>
-          <w:lang w:val="en-NZ" w:eastAsia="en-GB"/>
-        </w:rPr>
-      </w:pPr>
-      <w:r>
-        <w:rPr>
-          <w:rFonts w:asciiTheme="majorHAnsi" w:hAnsiTheme="majorHAnsi" w:cstheme="majorHAnsi"/>
-          <w:lang w:val="en-NZ" w:eastAsia="en-GB"/>
-        </w:rPr>
-        <w:t>Have there been any lessons learned in your own personal projects and style?</w:t>
-      </w:r>
-    </w:p>
-    <w:p>
-      <w:pPr>
-        <w:pStyle w:val="ListParagraph"/>
-        <w:numPr>
-          <w:ilvl w:val="0"/>
-          <w:numId w:val="2"/>
-        </w:numPr>
-        <w:jc w:val="left"/>
-        <w:rPr>
-          <w:rFonts w:asciiTheme="majorHAnsi" w:hAnsiTheme="majorHAnsi" w:cstheme="majorHAnsi"/>
-          <w:lang w:val="en-NZ" w:eastAsia="en-GB"/>
-        </w:rPr>
-      </w:pPr>
-      <w:r>
-        <w:rPr>
-          <w:rFonts w:asciiTheme="majorHAnsi" w:hAnsiTheme="majorHAnsi" w:cstheme="majorHAnsi"/>
-          <w:lang w:val="en-NZ" w:eastAsia="en-GB"/>
-        </w:rPr>
-        <w:t>How have your chosen practices affected your ability to deliver within constraints?</w:t>
-      </w:r>
-    </w:p>
-    <w:p>
-      <w:pPr>
-        <w:pStyle w:val="ListParagraph"/>
-        <w:numPr>
-          <w:ilvl w:val="0"/>
-          <w:numId w:val="2"/>
-        </w:numPr>
-        <w:jc w:val="left"/>
-        <w:rPr>
-          <w:rFonts w:asciiTheme="majorHAnsi" w:hAnsiTheme="majorHAnsi" w:cstheme="majorHAnsi"/>
-          <w:lang w:val="en-NZ" w:eastAsia="en-GB"/>
-        </w:rPr>
-      </w:pPr>
-      <w:r>
-        <w:rPr>
-          <w:rFonts w:asciiTheme="majorHAnsi" w:hAnsiTheme="majorHAnsi" w:cstheme="majorHAnsi"/>
-          <w:lang w:val="en-NZ" w:eastAsia="en-GB"/>
-        </w:rPr>
-        <w:t>Can you think of any successes you</w:t>
-      </w:r>
-      <w:r>
-        <w:rPr>
-          <w:rFonts w:asciiTheme="majorHAnsi" w:hAnsiTheme="majorHAnsi" w:cstheme="majorHAnsi"/>
-          <w:lang w:val="en-NZ" w:eastAsia="en-GB"/>
-        </w:rPr>
-        <w:t xml:space="preserve"> have had</w:t>
-      </w:r>
-      <w:r>
-        <w:rPr>
-          <w:rFonts w:asciiTheme="majorHAnsi" w:hAnsiTheme="majorHAnsi" w:cstheme="majorHAnsi"/>
-          <w:lang w:val="en-NZ" w:eastAsia="en-GB"/>
-        </w:rPr>
-        <w:t>?</w:t>
-      </w:r>
-    </w:p>
-    <w:p>
-      <w:pPr>
+          <w:numId w:val="4"/>
+        </w:numPr>
         <w:jc w:val="left"/>
         <w:rPr>
           <w:rFonts w:asciiTheme="majorHAnsi" w:hAnsiTheme="majorHAnsi" w:cstheme="majorHAnsi"/>
@@ -894,12 +867,74 @@
       <w:r>
         <w:rPr>
           <w:rFonts w:asciiTheme="majorHAnsi" w:hAnsiTheme="majorHAnsi" w:cstheme="majorHAnsi"/>
+          <w:highlight w:val="yellow"/>
+          <w:lang w:val="en-NZ" w:eastAsia="en-GB"/>
+        </w:rPr>
+        <w:t>What recommendations would you generally give to teams looking to adopt your security practice of choice?</w:t>
+      </w:r>
+    </w:p>
+    <w:p>
+      <w:pPr>
+        <w:pStyle w:val="ListParagraph"/>
+        <w:numPr>
+          <w:ilvl w:val="0"/>
+          <w:numId w:val="4"/>
+        </w:numPr>
+        <w:jc w:val="left"/>
+        <w:rPr>
+          <w:rFonts w:asciiTheme="majorHAnsi" w:hAnsiTheme="majorHAnsi" w:cstheme="majorHAnsi"/>
+          <w:highlight w:val="yellow"/>
+          <w:lang w:val="en-NZ" w:eastAsia="en-GB"/>
+        </w:rPr>
+      </w:pPr>
+      <w:r>
+        <w:rPr>
+          <w:rFonts w:asciiTheme="majorHAnsi" w:hAnsiTheme="majorHAnsi" w:cstheme="majorHAnsi"/>
+          <w:highlight w:val="yellow"/>
+          <w:lang w:val="en-NZ" w:eastAsia="en-GB"/>
+        </w:rPr>
+        <w:t>Do you give other teams/individuals feedback on their security practices?</w:t>
+      </w:r>
+    </w:p>
+    <w:p>
+      <w:pPr>
+        <w:pStyle w:val="ListParagraph"/>
+        <w:numPr>
+          <w:ilvl w:val="0"/>
+          <w:numId w:val="4"/>
+        </w:numPr>
+        <w:jc w:val="left"/>
+        <w:rPr>
+          <w:rFonts w:asciiTheme="majorHAnsi" w:hAnsiTheme="majorHAnsi" w:cstheme="majorHAnsi"/>
           <w:b/>
           <w:bCs/>
           <w:highlight w:val="yellow"/>
           <w:lang w:val="en-NZ" w:eastAsia="en-GB"/>
         </w:rPr>
-        <w:t>Experience-Based</w:t>
+      </w:pPr>
+      <w:r>
+        <w:rPr>
+          <w:rFonts w:asciiTheme="majorHAnsi" w:hAnsiTheme="majorHAnsi" w:cstheme="majorHAnsi"/>
+          <w:highlight w:val="yellow"/>
+          <w:lang w:val="en-NZ" w:eastAsia="en-GB"/>
+        </w:rPr>
+        <w:t xml:space="preserve">What differences do you see between new and experienced </w:t>
+      </w:r>
+      <w:r>
+        <w:rPr>
+          <w:rFonts w:asciiTheme="majorHAnsi" w:hAnsiTheme="majorHAnsi" w:cstheme="majorHAnsi"/>
+          <w:highlight w:val="yellow"/>
+          <w:lang w:val="en-NZ" w:eastAsia="en-GB"/>
+        </w:rPr>
+        <w:t>people</w:t>
+      </w:r>
+      <w:r>
+        <w:rPr>
+          <w:rFonts w:asciiTheme="majorHAnsi" w:hAnsiTheme="majorHAnsi" w:cstheme="majorHAnsi"/>
+          <w:highlight w:val="yellow"/>
+          <w:lang w:val="en-NZ" w:eastAsia="en-GB"/>
+        </w:rPr>
+        <w:t>?</w:t>
       </w:r>
     </w:p>
     <w:p>
@@ -924,7 +959,7 @@
           <w:highlight w:val="yellow"/>
           <w:lang w:val="en-NZ" w:eastAsia="en-GB"/>
         </w:rPr>
-        <w:t>What recommendations would you generally give to teams looking to adopt your security practice of choice?</w:t>
+        <w:t>What common “mistakes” do you see?</w:t>
       </w:r>
     </w:p>
     <w:p>
@@ -937,6 +972,8 @@
         <w:jc w:val="left"/>
         <w:rPr>
           <w:rFonts w:asciiTheme="majorHAnsi" w:hAnsiTheme="majorHAnsi" w:cstheme="majorHAnsi"/>
+          <w:b/>
+          <w:bCs/>
           <w:highlight w:val="yellow"/>
           <w:lang w:val="en-NZ" w:eastAsia="en-GB"/>
         </w:rPr>
@@ -947,7 +984,7 @@
           <w:highlight w:val="yellow"/>
           <w:lang w:val="en-NZ" w:eastAsia="en-GB"/>
         </w:rPr>
-        <w:t>Do you give other teams/individuals feedback on their security practices?</w:t>
+        <w:t>What factors contribute to a successful education on how to use security practices?</w:t>
       </w:r>
     </w:p>
     <w:p>
@@ -972,23 +1009,7 @@
           <w:highlight w:val="yellow"/>
           <w:lang w:val="en-NZ" w:eastAsia="en-GB"/>
         </w:rPr>
-        <w:t xml:space="preserve">What differences do you see between new and experienced </w:t>
-      </w:r>
-      <w:r>
-        <w:rPr>
-          <w:rFonts w:asciiTheme="majorHAnsi" w:hAnsiTheme="majorHAnsi" w:cstheme="majorHAnsi"/>
-          <w:highlight w:val="yellow"/>
-          <w:lang w:val="en-NZ" w:eastAsia="en-GB"/>
-        </w:rPr>
-        <w:t>people</w:t>
-      </w:r>
-      <w:r>
-        <w:rPr>
-          <w:rFonts w:asciiTheme="majorHAnsi" w:hAnsiTheme="majorHAnsi" w:cstheme="majorHAnsi"/>
-          <w:highlight w:val="yellow"/>
-          <w:lang w:val="en-NZ" w:eastAsia="en-GB"/>
-        </w:rPr>
-        <w:t>?</w:t>
+        <w:t xml:space="preserve"> What difficulties did the teams you have worked with share? </w:t>
       </w:r>
     </w:p>
     <w:p>
@@ -1013,7 +1034,7 @@
           <w:highlight w:val="yellow"/>
           <w:lang w:val="en-NZ" w:eastAsia="en-GB"/>
         </w:rPr>
-        <w:t>What common “mistakes” do you see?</w:t>
+        <w:t>What changes have you observed in the security programming landscape in New Zealand?</w:t>
       </w:r>
     </w:p>
     <w:p>
@@ -1026,8 +1047,6 @@
         <w:jc w:val="left"/>
         <w:rPr>
           <w:rFonts w:asciiTheme="majorHAnsi" w:hAnsiTheme="majorHAnsi" w:cstheme="majorHAnsi"/>
-          <w:b/>
-          <w:bCs/>
           <w:highlight w:val="yellow"/>
           <w:lang w:val="en-NZ" w:eastAsia="en-GB"/>
         </w:rPr>
@@ -1038,57 +1057,23 @@
           <w:highlight w:val="yellow"/>
           <w:lang w:val="en-NZ" w:eastAsia="en-GB"/>
         </w:rPr>
-        <w:t>What factors contribute to a successful education on how to use security practices?</w:t>
-      </w:r>
-    </w:p>
-    <w:p>
-      <w:pPr>
-        <w:pStyle w:val="ListParagraph"/>
-        <w:numPr>
-          <w:ilvl w:val="0"/>
-          <w:numId w:val="4"/>
-        </w:numPr>
-        <w:jc w:val="left"/>
-        <w:rPr>
-          <w:rFonts w:asciiTheme="majorHAnsi" w:hAnsiTheme="majorHAnsi" w:cstheme="majorHAnsi"/>
-          <w:b/>
-          <w:bCs/>
+        <w:t xml:space="preserve">What are the current motivators and deterrents to </w:t>
+      </w:r>
+      <w:r>
+        <w:rPr>
+          <w:rFonts w:asciiTheme="majorHAnsi" w:hAnsiTheme="majorHAnsi" w:cstheme="majorHAnsi"/>
           <w:highlight w:val="yellow"/>
           <w:lang w:val="en-NZ" w:eastAsia="en-GB"/>
         </w:rPr>
-      </w:pPr>
+        <w:t xml:space="preserve">programmers in terms of </w:t>
+      </w:r>
       <w:r>
         <w:rPr>
           <w:rFonts w:asciiTheme="majorHAnsi" w:hAnsiTheme="majorHAnsi" w:cstheme="majorHAnsi"/>
           <w:highlight w:val="yellow"/>
           <w:lang w:val="en-NZ" w:eastAsia="en-GB"/>
         </w:rPr>
-        <w:t xml:space="preserve"> What difficulties did the teams you have worked with share? Which ones were unique? Why?</w:t>
-      </w:r>
-    </w:p>
-    <w:p>
-      <w:pPr>
-        <w:pStyle w:val="ListParagraph"/>
-        <w:numPr>
-          <w:ilvl w:val="0"/>
-          <w:numId w:val="4"/>
-        </w:numPr>
-        <w:jc w:val="left"/>
-        <w:rPr>
-          <w:rFonts w:asciiTheme="majorHAnsi" w:hAnsiTheme="majorHAnsi" w:cstheme="majorHAnsi"/>
-          <w:b/>
-          <w:bCs/>
-          <w:highlight w:val="yellow"/>
-          <w:lang w:val="en-NZ" w:eastAsia="en-GB"/>
-        </w:rPr>
-      </w:pPr>
-      <w:r>
-        <w:rPr>
-          <w:rFonts w:asciiTheme="majorHAnsi" w:hAnsiTheme="majorHAnsi" w:cstheme="majorHAnsi"/>
-          <w:highlight w:val="yellow"/>
-          <w:lang w:val="en-NZ" w:eastAsia="en-GB"/>
-        </w:rPr>
-        <w:t>What changes have you observed in the security programming landscape in New Zealand?</w:t>
+        <w:t xml:space="preserve"> paying attention to security?</w:t>
       </w:r>
     </w:p>
     <w:p>
@@ -2309,6 +2294,37 @@
       <w:contextualSpacing/>
     </w:pPr>
   </w:style>
+  <w:style w:type="paragraph" w:styleId="BalloonText">
+    <w:name w:val="Balloon Text"/>
+    <w:basedOn w:val="Normal"/>
+    <w:link w:val="BalloonTextChar"/>
+    <w:uiPriority w:val="99"/>
+    <w:semiHidden/>
+    <w:unhideWhenUsed/>
+    <w:rsid w:val="0070544B"/>
+    <w:pPr>
+      <w:spacing w:after="0" w:line="240" w:lineRule="auto"/>
+    </w:pPr>
+    <w:rPr>
+      <w:rFonts w:ascii="Times New Roman" w:hAnsi="Times New Roman" w:cs="Times New Roman"/>
+      <w:sz w:val="18"/>
+      <w:szCs w:val="18"/>
+    </w:rPr>
+  </w:style>
+  <w:style w:type="character" w:customStyle="1" w:styleId="BalloonTextChar">
+    <w:name w:val="Balloon Text Char"/>
+    <w:basedOn w:val="DefaultParagraphFont"/>
+    <w:link w:val="BalloonText"/>
+    <w:uiPriority w:val="99"/>
+    <w:semiHidden/>
+    <w:rsid w:val="0070544B"/>
+    <w:rPr>
+      <w:rFonts w:ascii="Times New Roman" w:eastAsia="Times New Roman" w:hAnsi="Times New Roman" w:cs="Times New Roman"/>
+      <w:sz w:val="18"/>
+      <w:szCs w:val="18"/>
+      <w:lang w:val="en-GB"/>
+    </w:rPr>
+  </w:style>
 </w:styles>
 </file>
 

</xml_diff>

<commit_message>
Latest version of the final report
</commit_message>
<xml_diff>
--- a/Interviews/Interview_Questions.docx
+++ b/Interviews/Interview_Questions.docx
@@ -257,84 +257,36 @@
       <w:pPr>
         <w:pStyle w:val="ListParagraph"/>
         <w:numPr>
-          <w:ilvl w:val="1"/>
+          <w:ilvl w:val="0"/>
           <w:numId w:val="2"/>
         </w:numPr>
-        <w:jc w:val="left"/>
-        <w:rPr>
-          <w:rFonts w:asciiTheme="majorHAnsi" w:hAnsiTheme="majorHAnsi" w:cstheme="majorHAnsi"/>
-          <w:lang w:val="en-NZ" w:eastAsia="en-GB"/>
-        </w:rPr>
-      </w:pPr>
-      <w:r>
-        <w:rPr>
-          <w:rFonts w:asciiTheme="majorHAnsi" w:hAnsiTheme="majorHAnsi" w:cstheme="majorHAnsi"/>
-          <w:lang w:val="en-NZ" w:eastAsia="en-GB"/>
-        </w:rPr>
-        <w:t>&lt;2 years</w:t>
-      </w:r>
-    </w:p>
-    <w:p>
-      <w:pPr>
-        <w:pStyle w:val="ListParagraph"/>
-        <w:numPr>
-          <w:ilvl w:val="1"/>
-          <w:numId w:val="2"/>
-        </w:numPr>
-        <w:jc w:val="left"/>
-        <w:rPr>
-          <w:rFonts w:asciiTheme="majorHAnsi" w:hAnsiTheme="majorHAnsi" w:cstheme="majorHAnsi"/>
-          <w:lang w:val="en-NZ" w:eastAsia="en-GB"/>
-        </w:rPr>
-      </w:pPr>
-      <w:r>
-        <w:rPr>
-          <w:rFonts w:asciiTheme="majorHAnsi" w:hAnsiTheme="majorHAnsi" w:cstheme="majorHAnsi"/>
-          <w:lang w:val="en-NZ" w:eastAsia="en-GB"/>
-        </w:rPr>
-        <w:t>&lt;5 years</w:t>
-      </w:r>
-    </w:p>
-    <w:p>
-      <w:pPr>
-        <w:pStyle w:val="ListParagraph"/>
-        <w:numPr>
-          <w:ilvl w:val="1"/>
-          <w:numId w:val="2"/>
-        </w:numPr>
-        <w:jc w:val="left"/>
-        <w:rPr>
-          <w:rFonts w:asciiTheme="majorHAnsi" w:hAnsiTheme="majorHAnsi" w:cstheme="majorHAnsi"/>
-          <w:lang w:val="en-NZ" w:eastAsia="en-GB"/>
-        </w:rPr>
-      </w:pPr>
-      <w:r>
-        <w:rPr>
-          <w:rFonts w:asciiTheme="majorHAnsi" w:hAnsiTheme="majorHAnsi" w:cstheme="majorHAnsi"/>
-          <w:lang w:val="en-NZ" w:eastAsia="en-GB"/>
-        </w:rPr>
-        <w:t>&lt;5-10 years</w:t>
-      </w:r>
-    </w:p>
-    <w:p>
-      <w:pPr>
-        <w:pStyle w:val="ListParagraph"/>
-        <w:numPr>
-          <w:ilvl w:val="1"/>
-          <w:numId w:val="2"/>
-        </w:numPr>
-        <w:jc w:val="left"/>
-        <w:rPr>
-          <w:rFonts w:asciiTheme="majorHAnsi" w:hAnsiTheme="majorHAnsi" w:cstheme="majorHAnsi"/>
-          <w:lang w:val="en-NZ" w:eastAsia="en-GB"/>
-        </w:rPr>
-      </w:pPr>
-      <w:r>
-        <w:rPr>
-          <w:rFonts w:asciiTheme="majorHAnsi" w:hAnsiTheme="majorHAnsi" w:cstheme="majorHAnsi"/>
-          <w:lang w:val="en-NZ" w:eastAsia="en-GB"/>
-        </w:rPr>
-        <w:t>10+ years</w:t>
+        <w:spacing w:after="0" w:line="240" w:lineRule="auto"/>
+        <w:jc w:val="left"/>
+        <w:rPr>
+          <w:rFonts w:asciiTheme="majorHAnsi" w:hAnsiTheme="majorHAnsi" w:cstheme="majorHAnsi"/>
+          <w:lang w:val="en-NZ" w:eastAsia="en-GB"/>
+        </w:rPr>
+      </w:pPr>
+      <w:r>
+        <w:rPr>
+          <w:rFonts w:asciiTheme="majorHAnsi" w:hAnsiTheme="majorHAnsi" w:cstheme="majorHAnsi"/>
+          <w:lang w:val="en-NZ" w:eastAsia="en-GB"/>
+        </w:rPr>
+        <w:t xml:space="preserve">What is your current role </w:t>
+      </w:r>
+      <w:r>
+        <w:rPr>
+          <w:rFonts w:asciiTheme="majorHAnsi" w:hAnsiTheme="majorHAnsi" w:cstheme="majorHAnsi"/>
+          <w:lang w:val="en-NZ" w:eastAsia="en-GB"/>
+        </w:rPr>
+        <w:t xml:space="preserve">and what </w:t>
+      </w:r>
+      <w:r>
+        <w:rPr>
+          <w:rFonts w:asciiTheme="majorHAnsi" w:hAnsiTheme="majorHAnsi" w:cstheme="majorHAnsi"/>
+          <w:lang w:val="en-NZ" w:eastAsia="en-GB"/>
+        </w:rPr>
+        <w:t>does this entail?</w:t>
       </w:r>
     </w:p>
     <w:p>
@@ -344,33 +296,49 @@
           <w:ilvl w:val="0"/>
           <w:numId w:val="2"/>
         </w:numPr>
-        <w:spacing w:after="0" w:line="240" w:lineRule="auto"/>
-        <w:jc w:val="left"/>
-        <w:rPr>
-          <w:rFonts w:asciiTheme="majorHAnsi" w:hAnsiTheme="majorHAnsi" w:cstheme="majorHAnsi"/>
-          <w:lang w:val="en-NZ" w:eastAsia="en-GB"/>
-        </w:rPr>
-      </w:pPr>
-      <w:r>
-        <w:rPr>
-          <w:rFonts w:asciiTheme="majorHAnsi" w:hAnsiTheme="majorHAnsi" w:cstheme="majorHAnsi"/>
-          <w:lang w:val="en-NZ" w:eastAsia="en-GB"/>
-        </w:rPr>
-        <w:t xml:space="preserve">What is your current role </w:t>
-      </w:r>
-      <w:r>
-        <w:rPr>
-          <w:rFonts w:asciiTheme="majorHAnsi" w:hAnsiTheme="majorHAnsi" w:cstheme="majorHAnsi"/>
-          <w:lang w:val="en-NZ" w:eastAsia="en-GB"/>
-        </w:rPr>
-        <w:t xml:space="preserve">and what </w:t>
-      </w:r>
-      <w:r>
-        <w:rPr>
-          <w:rFonts w:asciiTheme="majorHAnsi" w:hAnsiTheme="majorHAnsi" w:cstheme="majorHAnsi"/>
-          <w:lang w:val="en-NZ" w:eastAsia="en-GB"/>
-        </w:rPr>
-        <w:t>does this entail?</w:t>
+        <w:jc w:val="left"/>
+        <w:rPr>
+          <w:rFonts w:asciiTheme="majorHAnsi" w:hAnsiTheme="majorHAnsi" w:cstheme="majorHAnsi"/>
+          <w:lang w:val="en-NZ" w:eastAsia="en-GB"/>
+        </w:rPr>
+      </w:pPr>
+      <w:r>
+        <w:rPr>
+          <w:rFonts w:asciiTheme="majorHAnsi" w:hAnsiTheme="majorHAnsi" w:cstheme="majorHAnsi"/>
+          <w:lang w:val="en-NZ" w:eastAsia="en-GB"/>
+        </w:rPr>
+        <w:t xml:space="preserve"> Please describe any security education you </w:t>
+      </w:r>
+      <w:r>
+        <w:rPr>
+          <w:rFonts w:asciiTheme="majorHAnsi" w:hAnsiTheme="majorHAnsi" w:cstheme="majorHAnsi"/>
+          <w:lang w:val="en-NZ" w:eastAsia="en-GB"/>
+        </w:rPr>
+        <w:t xml:space="preserve">had </w:t>
+      </w:r>
+      <w:r>
+        <w:rPr>
+          <w:rFonts w:asciiTheme="majorHAnsi" w:hAnsiTheme="majorHAnsi" w:cstheme="majorHAnsi"/>
+          <w:b/>
+          <w:bCs/>
+          <w:u w:val="single"/>
+          <w:lang w:val="en-NZ" w:eastAsia="en-GB"/>
+        </w:rPr>
+        <w:t>before</w:t>
+      </w:r>
+      <w:r>
+        <w:rPr>
+          <w:rFonts w:asciiTheme="majorHAnsi" w:hAnsiTheme="majorHAnsi" w:cstheme="majorHAnsi"/>
+          <w:lang w:val="en-NZ" w:eastAsia="en-GB"/>
+        </w:rPr>
+        <w:t xml:space="preserve"> working at your current job</w:t>
+      </w:r>
+      <w:r>
+        <w:rPr>
+          <w:rFonts w:asciiTheme="majorHAnsi" w:hAnsiTheme="majorHAnsi" w:cstheme="majorHAnsi"/>
+          <w:lang w:val="en-NZ" w:eastAsia="en-GB"/>
+        </w:rPr>
+        <w:t>?</w:t>
       </w:r>
     </w:p>
     <w:p>
@@ -391,38 +359,40 @@
           <w:rFonts w:asciiTheme="majorHAnsi" w:hAnsiTheme="majorHAnsi" w:cstheme="majorHAnsi"/>
           <w:lang w:val="en-NZ" w:eastAsia="en-GB"/>
         </w:rPr>
-        <w:t xml:space="preserve"> Please describe any security education you </w:t>
-      </w:r>
-      <w:r>
-        <w:rPr>
-          <w:rFonts w:asciiTheme="majorHAnsi" w:hAnsiTheme="majorHAnsi" w:cstheme="majorHAnsi"/>
-          <w:lang w:val="en-NZ" w:eastAsia="en-GB"/>
-        </w:rPr>
-        <w:t xml:space="preserve">had </w:t>
-      </w:r>
+        <w:t>Would you like to tell me anything more about your background</w:t>
+      </w:r>
+      <w:r>
+        <w:rPr>
+          <w:rFonts w:asciiTheme="majorHAnsi" w:hAnsiTheme="majorHAnsi" w:cstheme="majorHAnsi"/>
+          <w:lang w:val="en-NZ" w:eastAsia="en-GB"/>
+        </w:rPr>
+        <w:t xml:space="preserve"> or </w:t>
+      </w:r>
+      <w:r>
+        <w:rPr>
+          <w:rFonts w:asciiTheme="majorHAnsi" w:hAnsiTheme="majorHAnsi" w:cstheme="majorHAnsi"/>
+          <w:lang w:val="en-NZ" w:eastAsia="en-GB"/>
+        </w:rPr>
+        <w:t>experience in the industry?</w:t>
+      </w:r>
+    </w:p>
+    <w:p>
+      <w:pPr>
+        <w:ind w:left="0" w:firstLine="0"/>
+        <w:jc w:val="left"/>
+        <w:rPr>
+          <w:rFonts w:asciiTheme="majorHAnsi" w:hAnsiTheme="majorHAnsi" w:cstheme="majorHAnsi"/>
+          <w:lang w:val="en-NZ" w:eastAsia="en-GB"/>
+        </w:rPr>
+      </w:pPr>
       <w:r>
         <w:rPr>
           <w:rFonts w:asciiTheme="majorHAnsi" w:hAnsiTheme="majorHAnsi" w:cstheme="majorHAnsi"/>
           <w:b/>
           <w:bCs/>
-          <w:u w:val="single"/>
-          <w:lang w:val="en-NZ" w:eastAsia="en-GB"/>
-        </w:rPr>
-        <w:t>before</w:t>
-      </w:r>
-      <w:r>
-        <w:rPr>
-          <w:rFonts w:asciiTheme="majorHAnsi" w:hAnsiTheme="majorHAnsi" w:cstheme="majorHAnsi"/>
-          <w:lang w:val="en-NZ" w:eastAsia="en-GB"/>
-        </w:rPr>
-        <w:t xml:space="preserve"> working at your current job</w:t>
-      </w:r>
-      <w:r>
-        <w:rPr>
-          <w:rFonts w:asciiTheme="majorHAnsi" w:hAnsiTheme="majorHAnsi" w:cstheme="majorHAnsi"/>
-          <w:lang w:val="en-NZ" w:eastAsia="en-GB"/>
-        </w:rPr>
-        <w:t>?</w:t>
+          <w:lang w:val="en-NZ" w:eastAsia="en-GB"/>
+        </w:rPr>
+        <w:t>Current Work</w:t>
       </w:r>
     </w:p>
     <w:p>
@@ -443,40 +413,49 @@
           <w:rFonts w:asciiTheme="majorHAnsi" w:hAnsiTheme="majorHAnsi" w:cstheme="majorHAnsi"/>
           <w:lang w:val="en-NZ" w:eastAsia="en-GB"/>
         </w:rPr>
-        <w:t>Would you like to tell me anything more about your background</w:t>
-      </w:r>
-      <w:r>
-        <w:rPr>
-          <w:rFonts w:asciiTheme="majorHAnsi" w:hAnsiTheme="majorHAnsi" w:cstheme="majorHAnsi"/>
-          <w:lang w:val="en-NZ" w:eastAsia="en-GB"/>
-        </w:rPr>
-        <w:t xml:space="preserve"> or </w:t>
-      </w:r>
-      <w:r>
-        <w:rPr>
-          <w:rFonts w:asciiTheme="majorHAnsi" w:hAnsiTheme="majorHAnsi" w:cstheme="majorHAnsi"/>
-          <w:lang w:val="en-NZ" w:eastAsia="en-GB"/>
-        </w:rPr>
-        <w:t>experience in the industry?</w:t>
-      </w:r>
-    </w:p>
-    <w:p>
-      <w:pPr>
-        <w:ind w:left="0" w:firstLine="0"/>
-        <w:jc w:val="left"/>
-        <w:rPr>
-          <w:rFonts w:asciiTheme="majorHAnsi" w:hAnsiTheme="majorHAnsi" w:cstheme="majorHAnsi"/>
-          <w:lang w:val="en-NZ" w:eastAsia="en-GB"/>
-        </w:rPr>
-      </w:pPr>
-      <w:r>
-        <w:rPr>
-          <w:rFonts w:asciiTheme="majorHAnsi" w:hAnsiTheme="majorHAnsi" w:cstheme="majorHAnsi"/>
-          <w:b/>
-          <w:bCs/>
-          <w:lang w:val="en-NZ" w:eastAsia="en-GB"/>
-        </w:rPr>
-        <w:t>Current Work</w:t>
+        <w:t xml:space="preserve">Can you give a brief overview of </w:t>
+      </w:r>
+      <w:r>
+        <w:rPr>
+          <w:rFonts w:asciiTheme="majorHAnsi" w:hAnsiTheme="majorHAnsi" w:cstheme="majorHAnsi"/>
+          <w:lang w:val="en-NZ" w:eastAsia="en-GB"/>
+        </w:rPr>
+        <w:t xml:space="preserve">the security </w:t>
+      </w:r>
+      <w:r>
+        <w:rPr>
+          <w:rFonts w:asciiTheme="majorHAnsi" w:hAnsiTheme="majorHAnsi" w:cstheme="majorHAnsi"/>
+          <w:lang w:val="en-NZ" w:eastAsia="en-GB"/>
+        </w:rPr>
+        <w:t xml:space="preserve">features </w:t>
+      </w:r>
+      <w:r>
+        <w:rPr>
+          <w:rFonts w:asciiTheme="majorHAnsi" w:hAnsiTheme="majorHAnsi" w:cstheme="majorHAnsi"/>
+          <w:lang w:val="en-NZ" w:eastAsia="en-GB"/>
+        </w:rPr>
+        <w:t>(protocols, frameworks, libraries, tools) that</w:t>
+      </w:r>
+      <w:r>
+        <w:rPr>
+          <w:rFonts w:asciiTheme="majorHAnsi" w:hAnsiTheme="majorHAnsi" w:cstheme="majorHAnsi"/>
+          <w:lang w:val="en-NZ" w:eastAsia="en-GB"/>
+        </w:rPr>
+        <w:t xml:space="preserve"> you regularly use</w:t>
+      </w:r>
+      <w:r>
+        <w:rPr>
+          <w:rFonts w:asciiTheme="majorHAnsi" w:hAnsiTheme="majorHAnsi" w:cstheme="majorHAnsi"/>
+          <w:lang w:val="en-NZ" w:eastAsia="en-GB"/>
+        </w:rPr>
+        <w:t xml:space="preserve"> at work</w:t>
+      </w:r>
+      <w:r>
+        <w:rPr>
+          <w:rFonts w:asciiTheme="majorHAnsi" w:hAnsiTheme="majorHAnsi" w:cstheme="majorHAnsi"/>
+          <w:lang w:val="en-NZ" w:eastAsia="en-GB"/>
+        </w:rPr>
+        <w:t xml:space="preserve">? </w:t>
       </w:r>
     </w:p>
     <w:p>
@@ -497,49 +476,21 @@
           <w:rFonts w:asciiTheme="majorHAnsi" w:hAnsiTheme="majorHAnsi" w:cstheme="majorHAnsi"/>
           <w:lang w:val="en-NZ" w:eastAsia="en-GB"/>
         </w:rPr>
-        <w:t xml:space="preserve">Can you give a brief overview of </w:t>
-      </w:r>
-      <w:r>
-        <w:rPr>
-          <w:rFonts w:asciiTheme="majorHAnsi" w:hAnsiTheme="majorHAnsi" w:cstheme="majorHAnsi"/>
-          <w:lang w:val="en-NZ" w:eastAsia="en-GB"/>
-        </w:rPr>
-        <w:t xml:space="preserve">the security </w:t>
-      </w:r>
-      <w:r>
-        <w:rPr>
-          <w:rFonts w:asciiTheme="majorHAnsi" w:hAnsiTheme="majorHAnsi" w:cstheme="majorHAnsi"/>
-          <w:lang w:val="en-NZ" w:eastAsia="en-GB"/>
-        </w:rPr>
-        <w:t xml:space="preserve">features </w:t>
-      </w:r>
-      <w:r>
-        <w:rPr>
-          <w:rFonts w:asciiTheme="majorHAnsi" w:hAnsiTheme="majorHAnsi" w:cstheme="majorHAnsi"/>
-          <w:lang w:val="en-NZ" w:eastAsia="en-GB"/>
-        </w:rPr>
-        <w:t>(protocols, frameworks, libraries, tools) that</w:t>
-      </w:r>
-      <w:r>
-        <w:rPr>
-          <w:rFonts w:asciiTheme="majorHAnsi" w:hAnsiTheme="majorHAnsi" w:cstheme="majorHAnsi"/>
-          <w:lang w:val="en-NZ" w:eastAsia="en-GB"/>
-        </w:rPr>
-        <w:t xml:space="preserve"> you regularly use</w:t>
-      </w:r>
-      <w:r>
-        <w:rPr>
-          <w:rFonts w:asciiTheme="majorHAnsi" w:hAnsiTheme="majorHAnsi" w:cstheme="majorHAnsi"/>
-          <w:lang w:val="en-NZ" w:eastAsia="en-GB"/>
-        </w:rPr>
-        <w:t xml:space="preserve"> at work</w:t>
-      </w:r>
-      <w:r>
-        <w:rPr>
-          <w:rFonts w:asciiTheme="majorHAnsi" w:hAnsiTheme="majorHAnsi" w:cstheme="majorHAnsi"/>
-          <w:lang w:val="en-NZ" w:eastAsia="en-GB"/>
-        </w:rPr>
-        <w:t xml:space="preserve">? </w:t>
+        <w:t>Do you kn</w:t>
+      </w:r>
+      <w:r>
+        <w:rPr>
+          <w:rFonts w:asciiTheme="majorHAnsi" w:hAnsiTheme="majorHAnsi" w:cstheme="majorHAnsi"/>
+          <w:lang w:val="en-NZ" w:eastAsia="en-GB"/>
+        </w:rPr>
+        <w:t xml:space="preserve">ow </w:t>
+      </w:r>
+      <w:r>
+        <w:rPr>
+          <w:rFonts w:asciiTheme="majorHAnsi" w:hAnsiTheme="majorHAnsi" w:cstheme="majorHAnsi"/>
+          <w:lang w:val="en-NZ" w:eastAsia="en-GB"/>
+        </w:rPr>
+        <w:t>those practices have been tested within your team/organisation?</w:t>
       </w:r>
     </w:p>
     <w:p>
@@ -560,21 +511,7 @@
           <w:rFonts w:asciiTheme="majorHAnsi" w:hAnsiTheme="majorHAnsi" w:cstheme="majorHAnsi"/>
           <w:lang w:val="en-NZ" w:eastAsia="en-GB"/>
         </w:rPr>
-        <w:t xml:space="preserve">How do you choose what security practices to use and </w:t>
-      </w:r>
-      <w:r>
-        <w:rPr>
-          <w:rFonts w:asciiTheme="majorHAnsi" w:hAnsiTheme="majorHAnsi" w:cstheme="majorHAnsi"/>
-          <w:lang w:val="en-NZ" w:eastAsia="en-GB"/>
-        </w:rPr>
-        <w:t>discard</w:t>
-      </w:r>
-      <w:r>
-        <w:rPr>
-          <w:rFonts w:asciiTheme="majorHAnsi" w:hAnsiTheme="majorHAnsi" w:cstheme="majorHAnsi"/>
-          <w:lang w:val="en-NZ" w:eastAsia="en-GB"/>
-        </w:rPr>
-        <w:t xml:space="preserve">? </w:t>
+        <w:t>Do you change languages based on the security practice you use? Why?</w:t>
       </w:r>
     </w:p>
     <w:p>
@@ -595,21 +532,7 @@
           <w:rFonts w:asciiTheme="majorHAnsi" w:hAnsiTheme="majorHAnsi" w:cstheme="majorHAnsi"/>
           <w:lang w:val="en-NZ" w:eastAsia="en-GB"/>
         </w:rPr>
-        <w:t>Do you kn</w:t>
-      </w:r>
-      <w:r>
-        <w:rPr>
-          <w:rFonts w:asciiTheme="majorHAnsi" w:hAnsiTheme="majorHAnsi" w:cstheme="majorHAnsi"/>
-          <w:lang w:val="en-NZ" w:eastAsia="en-GB"/>
-        </w:rPr>
-        <w:t xml:space="preserve">ow </w:t>
-      </w:r>
-      <w:r>
-        <w:rPr>
-          <w:rFonts w:asciiTheme="majorHAnsi" w:hAnsiTheme="majorHAnsi" w:cstheme="majorHAnsi"/>
-          <w:lang w:val="en-NZ" w:eastAsia="en-GB"/>
-        </w:rPr>
-        <w:t>those practices have been tested within your team/organisation?</w:t>
+        <w:t>Please share if you and your team have adapted any of the approaches to suit your work better</w:t>
       </w:r>
     </w:p>
     <w:p>
@@ -630,7 +553,14 @@
           <w:rFonts w:asciiTheme="majorHAnsi" w:hAnsiTheme="majorHAnsi" w:cstheme="majorHAnsi"/>
           <w:lang w:val="en-NZ" w:eastAsia="en-GB"/>
         </w:rPr>
-        <w:t>Do you change languages based on the security practice you use? Why?</w:t>
+        <w:t>Does your work provide any training, or is it expected that you how to program “securely”?</w:t>
+      </w:r>
+      <w:r>
+        <w:rPr>
+          <w:rFonts w:asciiTheme="majorHAnsi" w:hAnsiTheme="majorHAnsi" w:cstheme="majorHAnsi"/>
+          <w:lang w:val="en-NZ" w:eastAsia="en-GB"/>
+        </w:rPr>
+        <w:t xml:space="preserve"> </w:t>
       </w:r>
     </w:p>
     <w:p>
@@ -651,7 +581,7 @@
           <w:rFonts w:asciiTheme="majorHAnsi" w:hAnsiTheme="majorHAnsi" w:cstheme="majorHAnsi"/>
           <w:lang w:val="en-NZ" w:eastAsia="en-GB"/>
         </w:rPr>
-        <w:t>Please share if you and your team have adapted any of the approaches to suit your work better</w:t>
+        <w:t xml:space="preserve">What are some difficulties in joining a team with an established process? </w:t>
       </w:r>
     </w:p>
     <w:p>
@@ -672,14 +602,28 @@
           <w:rFonts w:asciiTheme="majorHAnsi" w:hAnsiTheme="majorHAnsi" w:cstheme="majorHAnsi"/>
           <w:lang w:val="en-NZ" w:eastAsia="en-GB"/>
         </w:rPr>
-        <w:t>Does your work provide any training, or is it expected that you how to program “securely”?</w:t>
-      </w:r>
-      <w:r>
-        <w:rPr>
-          <w:rFonts w:asciiTheme="majorHAnsi" w:hAnsiTheme="majorHAnsi" w:cstheme="majorHAnsi"/>
-          <w:lang w:val="en-NZ" w:eastAsia="en-GB"/>
-        </w:rPr>
-        <w:t xml:space="preserve"> </w:t>
+        <w:t xml:space="preserve">How does security fit in the development life-cycle in real life? </w:t>
+      </w:r>
+    </w:p>
+    <w:p>
+      <w:pPr>
+        <w:ind w:left="0" w:firstLine="0"/>
+        <w:jc w:val="left"/>
+        <w:rPr>
+          <w:rFonts w:asciiTheme="majorHAnsi" w:hAnsiTheme="majorHAnsi" w:cstheme="majorHAnsi"/>
+          <w:b/>
+          <w:bCs/>
+          <w:lang w:val="en-NZ" w:eastAsia="en-GB"/>
+        </w:rPr>
+      </w:pPr>
+      <w:r>
+        <w:rPr>
+          <w:rFonts w:asciiTheme="majorHAnsi" w:hAnsiTheme="majorHAnsi" w:cstheme="majorHAnsi"/>
+          <w:b/>
+          <w:bCs/>
+          <w:lang w:val="en-NZ" w:eastAsia="en-GB"/>
+        </w:rPr>
+        <w:t>Impacts</w:t>
       </w:r>
     </w:p>
     <w:p>
@@ -692,15 +636,17 @@
         <w:jc w:val="left"/>
         <w:rPr>
           <w:rFonts w:asciiTheme="majorHAnsi" w:hAnsiTheme="majorHAnsi" w:cstheme="majorHAnsi"/>
-          <w:lang w:val="en-NZ" w:eastAsia="en-GB"/>
-        </w:rPr>
-      </w:pPr>
-      <w:r>
-        <w:rPr>
-          <w:rFonts w:asciiTheme="majorHAnsi" w:hAnsiTheme="majorHAnsi" w:cstheme="majorHAnsi"/>
-          <w:lang w:val="en-NZ" w:eastAsia="en-GB"/>
-        </w:rPr>
-        <w:t xml:space="preserve">What are some difficulties in joining a team with an established process? </w:t>
+          <w:b/>
+          <w:bCs/>
+          <w:lang w:val="en-NZ" w:eastAsia="en-GB"/>
+        </w:rPr>
+      </w:pPr>
+      <w:r>
+        <w:rPr>
+          <w:rFonts w:asciiTheme="majorHAnsi" w:hAnsiTheme="majorHAnsi" w:cstheme="majorHAnsi"/>
+          <w:lang w:val="en-NZ" w:eastAsia="en-GB"/>
+        </w:rPr>
+        <w:t>How have your chosen practices affected your ability to deliver within constraints?</w:t>
       </w:r>
     </w:p>
     <w:p>
@@ -721,28 +667,14 @@
           <w:rFonts w:asciiTheme="majorHAnsi" w:hAnsiTheme="majorHAnsi" w:cstheme="majorHAnsi"/>
           <w:lang w:val="en-NZ" w:eastAsia="en-GB"/>
         </w:rPr>
-        <w:t xml:space="preserve">How does security fit in the development life-cycle in real life? </w:t>
-      </w:r>
-    </w:p>
-    <w:p>
-      <w:pPr>
-        <w:ind w:left="0" w:firstLine="0"/>
-        <w:jc w:val="left"/>
-        <w:rPr>
-          <w:rFonts w:asciiTheme="majorHAnsi" w:hAnsiTheme="majorHAnsi" w:cstheme="majorHAnsi"/>
-          <w:b/>
-          <w:bCs/>
-          <w:lang w:val="en-NZ" w:eastAsia="en-GB"/>
-        </w:rPr>
-      </w:pPr>
-      <w:r>
-        <w:rPr>
-          <w:rFonts w:asciiTheme="majorHAnsi" w:hAnsiTheme="majorHAnsi" w:cstheme="majorHAnsi"/>
-          <w:b/>
-          <w:bCs/>
-          <w:lang w:val="en-NZ" w:eastAsia="en-GB"/>
-        </w:rPr>
-        <w:t>Impacts</w:t>
+        <w:t>Have you experienced any data/security breaches as a consequence of your work</w:t>
+      </w:r>
+      <w:r>
+        <w:rPr>
+          <w:rFonts w:asciiTheme="majorHAnsi" w:hAnsiTheme="majorHAnsi" w:cstheme="majorHAnsi"/>
+          <w:lang w:val="en-NZ" w:eastAsia="en-GB"/>
+        </w:rPr>
+        <w:t xml:space="preserve"> and how was it managed?</w:t>
       </w:r>
     </w:p>
     <w:p>
@@ -755,66 +687,14 @@
         <w:jc w:val="left"/>
         <w:rPr>
           <w:rFonts w:asciiTheme="majorHAnsi" w:hAnsiTheme="majorHAnsi" w:cstheme="majorHAnsi"/>
-          <w:b/>
-          <w:bCs/>
-          <w:lang w:val="en-NZ" w:eastAsia="en-GB"/>
-        </w:rPr>
-      </w:pPr>
-      <w:r>
-        <w:rPr>
-          <w:rFonts w:asciiTheme="majorHAnsi" w:hAnsiTheme="majorHAnsi" w:cstheme="majorHAnsi"/>
-          <w:lang w:val="en-NZ" w:eastAsia="en-GB"/>
-        </w:rPr>
-        <w:t>How have your chosen practices affected your ability to deliver within constraints?</w:t>
-      </w:r>
-    </w:p>
-    <w:p>
-      <w:pPr>
-        <w:pStyle w:val="ListParagraph"/>
-        <w:numPr>
-          <w:ilvl w:val="0"/>
-          <w:numId w:val="2"/>
-        </w:numPr>
-        <w:jc w:val="left"/>
-        <w:rPr>
-          <w:rFonts w:asciiTheme="majorHAnsi" w:hAnsiTheme="majorHAnsi" w:cstheme="majorHAnsi"/>
-          <w:lang w:val="en-NZ" w:eastAsia="en-GB"/>
-        </w:rPr>
-      </w:pPr>
-      <w:r>
-        <w:rPr>
-          <w:rFonts w:asciiTheme="majorHAnsi" w:hAnsiTheme="majorHAnsi" w:cstheme="majorHAnsi"/>
-          <w:lang w:val="en-NZ" w:eastAsia="en-GB"/>
-        </w:rPr>
-        <w:t>Have you experienced any data/security breaches as a consequence of your work</w:t>
-      </w:r>
-      <w:r>
-        <w:rPr>
-          <w:rFonts w:asciiTheme="majorHAnsi" w:hAnsiTheme="majorHAnsi" w:cstheme="majorHAnsi"/>
-          <w:lang w:val="en-NZ" w:eastAsia="en-GB"/>
-        </w:rPr>
-        <w:t xml:space="preserve"> and how was it managed?</w:t>
-      </w:r>
-    </w:p>
-    <w:p>
-      <w:pPr>
-        <w:pStyle w:val="ListParagraph"/>
-        <w:numPr>
-          <w:ilvl w:val="0"/>
-          <w:numId w:val="2"/>
-        </w:numPr>
-        <w:jc w:val="left"/>
-        <w:rPr>
-          <w:rFonts w:asciiTheme="majorHAnsi" w:hAnsiTheme="majorHAnsi" w:cstheme="majorHAnsi"/>
-          <w:lang w:val="en-NZ" w:eastAsia="en-GB"/>
-        </w:rPr>
-      </w:pPr>
-      <w:r>
-        <w:rPr>
-          <w:rFonts w:asciiTheme="majorHAnsi" w:hAnsiTheme="majorHAnsi" w:cstheme="majorHAnsi"/>
-          <w:lang w:val="en-NZ" w:eastAsia="en-GB"/>
-        </w:rPr>
-        <w:lastRenderedPageBreak/>
+          <w:lang w:val="en-NZ" w:eastAsia="en-GB"/>
+        </w:rPr>
+      </w:pPr>
+      <w:r>
+        <w:rPr>
+          <w:rFonts w:asciiTheme="majorHAnsi" w:hAnsiTheme="majorHAnsi" w:cstheme="majorHAnsi"/>
+          <w:lang w:val="en-NZ" w:eastAsia="en-GB"/>
+        </w:rPr>
         <w:t>Have there been any lessons learned in your own personal projects and style?</w:t>
       </w:r>
     </w:p>
@@ -893,6 +773,7 @@
           <w:highlight w:val="yellow"/>
           <w:lang w:val="en-NZ" w:eastAsia="en-GB"/>
         </w:rPr>
+        <w:lastRenderedPageBreak/>
         <w:t>Do you give other teams/individuals feedback on their security practices?</w:t>
       </w:r>
     </w:p>

</xml_diff>